<commit_message>
Misc edits, no major corrections.
</commit_message>
<xml_diff>
--- a/Foreword.docx
+++ b/Foreword.docx
@@ -5,21 +5,25 @@
     <w:p>
       <w:pPr>
         <w:pStyle w:val="Heading1"/>
-        <w:spacing w:after="240"/>
         <w:jc w:val="center"/>
-        <w:pPrChange w:id="0" w:author="Konstantin Bogatyrev" w:date="2016-11-12T08:42:00Z">
+        <w:pPrChange w:id="0" w:author="Konstantin Bogatyrev" w:date="2017-02-12T08:20:00Z">
           <w:pPr/>
         </w:pPrChange>
       </w:pPr>
       <w:r>
-        <w:t>Materials for a</w:t>
-      </w:r>
-      <w:ins w:id="1" w:author="Konstantin Bogatyrev" w:date="2016-11-12T08:41:00Z">
-        <w:r>
-          <w:t>n</w:t>
-        </w:r>
-      </w:ins>
-      <w:del w:id="2" w:author="Konstantin Bogatyrev" w:date="2016-11-12T08:41:00Z">
+        <w:t xml:space="preserve">Materials for </w:t>
+      </w:r>
+      <w:del w:id="1" w:author="Konstantin Bogatyrev" w:date="2017-02-12T08:20:00Z">
+        <w:r>
+          <w:delText>a</w:delText>
+        </w:r>
+      </w:del>
+      <w:ins w:id="2" w:author="Konstantin Bogatyrev" w:date="2017-02-12T08:20:00Z">
+        <w:r>
+          <w:t>North-Lechitic</w:t>
+        </w:r>
+      </w:ins>
+      <w:del w:id="3" w:author="Konstantin Bogatyrev" w:date="2016-11-12T08:41:00Z">
         <w:r>
           <w:delText>n</w:delText>
         </w:r>
@@ -27,35 +31,20 @@
       <w:r>
         <w:t xml:space="preserve"> Etymological Dictionary</w:t>
       </w:r>
-      <w:ins w:id="3" w:author="Konstantin Bogatyrev" w:date="2016-11-12T08:42:00Z">
-        <w:r>
-          <w:t xml:space="preserve"> of North-Le</w:t>
-        </w:r>
-      </w:ins>
-      <w:ins w:id="4" w:author="Konstantin Bogatyrev" w:date="2016-11-26T08:05:00Z">
-        <w:r>
-          <w:t>c</w:t>
-        </w:r>
-      </w:ins>
-      <w:ins w:id="5" w:author="Konstantin Bogatyrev" w:date="2016-11-12T08:42:00Z">
-        <w:r>
-          <w:t>hitic Dialects</w:t>
-        </w:r>
-      </w:ins>
+      <w:del w:id="4" w:author="Konstantin Bogatyrev" w:date="2016-11-12T08:41:00Z">
+        <w:r>
+          <w:delText xml:space="preserve"> of </w:delText>
+        </w:r>
+        <w:r>
+          <w:delText>Pom</w:delText>
+        </w:r>
+      </w:del>
+      <w:del w:id="5" w:author="Konstantin Bogatyrev" w:date="2016-10-15T13:19:00Z">
+        <w:r>
+          <w:delText>o</w:delText>
+        </w:r>
+      </w:del>
       <w:del w:id="6" w:author="Konstantin Bogatyrev" w:date="2016-11-12T08:41:00Z">
-        <w:r>
-          <w:delText xml:space="preserve"> of </w:delText>
-        </w:r>
-        <w:r>
-          <w:delText>Pom</w:delText>
-        </w:r>
-      </w:del>
-      <w:del w:id="7" w:author="Konstantin Bogatyrev" w:date="2016-10-15T13:19:00Z">
-        <w:r>
-          <w:delText>o</w:delText>
-        </w:r>
-      </w:del>
-      <w:del w:id="8" w:author="Konstantin Bogatyrev" w:date="2016-11-12T08:41:00Z">
         <w:r>
           <w:delText>ranian</w:delText>
         </w:r>
@@ -64,25 +53,26 @@
     <w:p>
       <w:pPr>
         <w:pStyle w:val="Heading2"/>
+        <w:spacing w:before="240"/>
         <w:jc w:val="center"/>
         <w:rPr>
-          <w:ins w:id="9" w:author="K B" w:date="2016-08-09T08:35:00Z"/>
-          <w:rPrChange w:id="10" w:author="K B" w:date="2016-08-09T08:36:00Z">
+          <w:ins w:id="7" w:author="K B" w:date="2016-08-09T08:35:00Z"/>
+          <w:rPrChange w:id="8" w:author="K B" w:date="2016-08-09T08:36:00Z">
             <w:rPr>
-              <w:ins w:id="11" w:author="K B" w:date="2016-08-09T08:35:00Z"/>
+              <w:ins w:id="9" w:author="K B" w:date="2016-08-09T08:35:00Z"/>
               <w:rFonts w:ascii="Brill" w:hAnsi="Brill"/>
               <w:sz w:val="28"/>
               <w:szCs w:val="28"/>
             </w:rPr>
           </w:rPrChange>
         </w:rPr>
-        <w:pPrChange w:id="12" w:author="K B" w:date="2016-08-09T10:40:00Z">
+        <w:pPrChange w:id="10" w:author="Konstantin Bogatyrev" w:date="2017-02-12T08:20:00Z">
           <w:pPr/>
         </w:pPrChange>
       </w:pPr>
       <w:r>
         <w:rPr>
-          <w:rPrChange w:id="13" w:author="K B" w:date="2016-08-09T08:36:00Z">
+          <w:rPrChange w:id="11" w:author="K B" w:date="2016-08-09T08:36:00Z">
             <w:rPr>
               <w:rFonts w:ascii="Brill" w:hAnsi="Brill"/>
               <w:spacing w:val="-10"/>
@@ -96,7 +86,7 @@
       </w:r>
       <w:r>
         <w:rPr>
-          <w:rPrChange w:id="14" w:author="K B" w:date="2016-08-09T08:55:00Z">
+          <w:rPrChange w:id="12" w:author="K B" w:date="2016-08-09T08:55:00Z">
             <w:rPr>
               <w:rFonts w:ascii="Brill" w:hAnsi="Brill"/>
               <w:spacing w:val="-10"/>
@@ -205,7 +195,7 @@
         </w:rPr>
         <w:t xml:space="preserve"> </w:t>
       </w:r>
-      <w:del w:id="15" w:author="Konstantin Bogatyrev" w:date="2016-11-12T08:43:00Z">
+      <w:del w:id="13" w:author="Konstantin Bogatyrev" w:date="2016-11-12T08:43:00Z">
         <w:r>
           <w:rPr>
             <w:rFonts w:ascii="Brill" w:hAnsi="Brill"/>
@@ -223,7 +213,7 @@
           <w:delText xml:space="preserve"> </w:delText>
         </w:r>
       </w:del>
-      <w:ins w:id="16" w:author="Konstantin Bogatyrev" w:date="2016-11-12T08:50:00Z">
+      <w:ins w:id="14" w:author="Konstantin Bogatyrev" w:date="2016-11-12T08:50:00Z">
         <w:r>
           <w:rPr>
             <w:rFonts w:ascii="Brill" w:hAnsi="Brill"/>
@@ -265,7 +255,7 @@
         </w:rPr>
         <w:t xml:space="preserve">focusing </w:t>
       </w:r>
-      <w:ins w:id="17" w:author="K B" w:date="2016-08-09T10:40:00Z">
+      <w:ins w:id="15" w:author="K B" w:date="2016-08-09T10:40:00Z">
         <w:r>
           <w:rPr>
             <w:rFonts w:ascii="Brill" w:hAnsi="Brill"/>
@@ -291,7 +281,7 @@
         </w:rPr>
         <w:t xml:space="preserve"> </w:t>
       </w:r>
-      <w:del w:id="18" w:author="Konstantin Bogatyrev" w:date="2016-11-26T08:55:00Z">
+      <w:del w:id="16" w:author="Konstantin Bogatyrev" w:date="2016-11-26T08:55:00Z">
         <w:r>
           <w:rPr>
             <w:rFonts w:ascii="Brill" w:hAnsi="Brill"/>
@@ -309,7 +299,7 @@
         </w:rPr>
         <w:t xml:space="preserve">partly extinct </w:t>
       </w:r>
-      <w:del w:id="19" w:author="Konstantin Bogatyrev" w:date="2016-11-26T08:48:00Z">
+      <w:del w:id="17" w:author="Konstantin Bogatyrev" w:date="2016-11-26T08:48:00Z">
         <w:r>
           <w:rPr>
             <w:rFonts w:ascii="Brill" w:hAnsi="Brill"/>
@@ -319,7 +309,7 @@
           <w:delText xml:space="preserve">group of </w:delText>
         </w:r>
       </w:del>
-      <w:del w:id="20" w:author="Konstantin Bogatyrev" w:date="2016-11-26T08:46:00Z">
+      <w:del w:id="18" w:author="Konstantin Bogatyrev" w:date="2016-11-26T08:46:00Z">
         <w:r>
           <w:rPr>
             <w:rFonts w:ascii="Brill" w:hAnsi="Brill"/>
@@ -329,7 +319,7 @@
           <w:delText xml:space="preserve">dialects </w:delText>
         </w:r>
       </w:del>
-      <w:del w:id="21" w:author="Konstantin Bogatyrev" w:date="2016-11-12T08:48:00Z">
+      <w:del w:id="19" w:author="Konstantin Bogatyrev" w:date="2016-11-12T08:48:00Z">
         <w:r>
           <w:rPr>
             <w:rFonts w:ascii="Brill" w:hAnsi="Brill"/>
@@ -355,7 +345,7 @@
           <w:delText xml:space="preserve"> archaic features</w:delText>
         </w:r>
       </w:del>
-      <w:ins w:id="22" w:author="Konstantin Bogatyrev" w:date="2016-11-26T08:46:00Z">
+      <w:ins w:id="20" w:author="Konstantin Bogatyrev" w:date="2016-11-26T08:46:00Z">
         <w:r>
           <w:rPr>
             <w:rFonts w:ascii="Brill" w:hAnsi="Brill"/>
@@ -365,7 +355,7 @@
           <w:t>dialects of Pomerania</w:t>
         </w:r>
       </w:ins>
-      <w:ins w:id="23" w:author="Konstantin Bogatyrev" w:date="2016-11-26T08:55:00Z">
+      <w:ins w:id="21" w:author="Konstantin Bogatyrev" w:date="2016-11-26T08:55:00Z">
         <w:r>
           <w:rPr>
             <w:rFonts w:ascii="Brill" w:hAnsi="Brill"/>
@@ -375,7 +365,7 @@
           <w:t>: Slovincian and Kashubian</w:t>
         </w:r>
       </w:ins>
-      <w:del w:id="24" w:author="Konstantin Bogatyrev" w:date="2016-11-12T08:44:00Z">
+      <w:del w:id="22" w:author="Konstantin Bogatyrev" w:date="2016-11-12T08:44:00Z">
         <w:r>
           <w:rPr>
             <w:rFonts w:ascii="Brill" w:hAnsi="Brill"/>
@@ -425,7 +415,7 @@
           <w:delText>stress</w:delText>
         </w:r>
       </w:del>
-      <w:ins w:id="25" w:author="Konstantin Bogatyrev" w:date="2016-11-26T09:10:00Z">
+      <w:ins w:id="23" w:author="Konstantin Bogatyrev" w:date="2016-11-26T09:10:00Z">
         <w:r>
           <w:rPr>
             <w:rFonts w:ascii="Brill" w:hAnsi="Brill"/>
@@ -435,7 +425,7 @@
           <w:t>.</w:t>
         </w:r>
       </w:ins>
-      <w:del w:id="26" w:author="Konstantin Bogatyrev" w:date="2016-11-26T09:10:00Z">
+      <w:del w:id="24" w:author="Konstantin Bogatyrev" w:date="2016-11-26T09:10:00Z">
         <w:r>
           <w:rPr>
             <w:rFonts w:ascii="Brill" w:hAnsi="Brill"/>
@@ -457,7 +447,7 @@
     <w:p>
       <w:pPr>
         <w:rPr>
-          <w:del w:id="27" w:author="Konstantin Bogatyrev" w:date="2016-11-26T09:18:00Z"/>
+          <w:del w:id="25" w:author="Konstantin Bogatyrev" w:date="2016-11-26T09:18:00Z"/>
           <w:rFonts w:ascii="Brill" w:hAnsi="Brill"/>
           <w:sz w:val="28"/>
           <w:szCs w:val="28"/>
@@ -495,7 +485,7 @@
         </w:rPr>
         <w:t>Pom</w:t>
       </w:r>
-      <w:ins w:id="28" w:author="Konstantin Bogatyrev" w:date="2016-10-15T13:20:00Z">
+      <w:ins w:id="26" w:author="Konstantin Bogatyrev" w:date="2016-10-15T13:20:00Z">
         <w:r>
           <w:rPr>
             <w:rFonts w:ascii="Brill" w:hAnsi="Brill"/>
@@ -505,7 +495,7 @@
           <w:t>e</w:t>
         </w:r>
       </w:ins>
-      <w:del w:id="29" w:author="Konstantin Bogatyrev" w:date="2016-10-15T13:20:00Z">
+      <w:del w:id="27" w:author="Konstantin Bogatyrev" w:date="2016-10-15T13:20:00Z">
         <w:r>
           <w:rPr>
             <w:rFonts w:ascii="Brill" w:hAnsi="Brill"/>
@@ -531,7 +521,7 @@
         </w:rPr>
         <w:t xml:space="preserve"> dialect</w:t>
       </w:r>
-      <w:ins w:id="30" w:author="Konstantin Bogatyrev" w:date="2016-12-17T09:58:00Z">
+      <w:ins w:id="28" w:author="Konstantin Bogatyrev" w:date="2016-12-17T09:58:00Z">
         <w:r>
           <w:rPr>
             <w:rFonts w:ascii="Brill" w:hAnsi="Brill"/>
@@ -549,7 +539,7 @@
         </w:rPr>
         <w:t xml:space="preserve"> </w:t>
       </w:r>
-      <w:del w:id="31" w:author="Konstantin Bogatyrev" w:date="2016-12-17T09:58:00Z">
+      <w:del w:id="29" w:author="Konstantin Bogatyrev" w:date="2016-12-17T09:58:00Z">
         <w:r>
           <w:rPr>
             <w:rFonts w:ascii="Brill" w:hAnsi="Brill"/>
@@ -568,7 +558,7 @@
         </w:rPr>
         <w:t xml:space="preserve">Lorentz  </w:t>
       </w:r>
-      <w:ins w:id="32" w:author="K B" w:date="2016-08-07T22:42:00Z">
+      <w:ins w:id="30" w:author="K B" w:date="2016-08-07T22:42:00Z">
         <w:r>
           <w:rPr>
             <w:rFonts w:ascii="Brill" w:hAnsi="Brill"/>
@@ -606,7 +596,7 @@
         </w:rPr>
         <w:t>1912</w:t>
       </w:r>
-      <w:ins w:id="33" w:author="Konstantin Bogatyrev" w:date="2016-12-17T09:58:00Z">
+      <w:ins w:id="31" w:author="Konstantin Bogatyrev" w:date="2016-12-17T09:58:00Z">
         <w:r>
           <w:rPr>
             <w:rFonts w:ascii="Brill" w:hAnsi="Brill"/>
@@ -616,7 +606,7 @@
           <w:t>,</w:t>
         </w:r>
       </w:ins>
-      <w:del w:id="34" w:author="Konstantin Bogatyrev" w:date="2016-12-17T09:58:00Z">
+      <w:del w:id="32" w:author="Konstantin Bogatyrev" w:date="2016-12-17T09:58:00Z">
         <w:r>
           <w:rPr>
             <w:rFonts w:ascii="Brill" w:hAnsi="Brill"/>
@@ -634,7 +624,7 @@
         </w:rPr>
         <w:t xml:space="preserve"> </w:t>
       </w:r>
-      <w:ins w:id="35" w:author="K B" w:date="2016-08-07T22:50:00Z">
+      <w:ins w:id="33" w:author="K B" w:date="2016-08-07T22:50:00Z">
         <w:r>
           <w:rPr>
             <w:rFonts w:ascii="Brill" w:hAnsi="Brill"/>
@@ -644,7 +634,7 @@
           <w:t>documents</w:t>
         </w:r>
       </w:ins>
-      <w:ins w:id="36" w:author="K B" w:date="2016-08-07T22:42:00Z">
+      <w:ins w:id="34" w:author="K B" w:date="2016-08-07T22:42:00Z">
         <w:r>
           <w:rPr>
             <w:rFonts w:ascii="Brill" w:hAnsi="Brill"/>
@@ -660,27 +650,9 @@
           <w:sz w:val="28"/>
           <w:szCs w:val="28"/>
         </w:rPr>
-        <w:t xml:space="preserve">several closely related </w:t>
-      </w:r>
-      <w:ins w:id="37" w:author="Konstantin Bogatyrev" w:date="2016-11-26T08:56:00Z">
-        <w:r>
-          <w:rPr>
-            <w:rFonts w:ascii="Brill" w:hAnsi="Brill"/>
-            <w:sz w:val="28"/>
-            <w:szCs w:val="28"/>
-          </w:rPr>
-          <w:t xml:space="preserve">Slovincian </w:t>
-        </w:r>
-      </w:ins>
-      <w:r>
-        <w:rPr>
-          <w:rFonts w:ascii="Brill" w:hAnsi="Brill"/>
-          <w:sz w:val="28"/>
-          <w:szCs w:val="28"/>
-        </w:rPr>
-        <w:t xml:space="preserve">idioms </w:t>
-      </w:r>
-      <w:del w:id="38" w:author="Konstantin Bogatyrev" w:date="2016-11-26T08:57:00Z">
+        <w:t xml:space="preserve">several closely related idioms </w:t>
+      </w:r>
+      <w:del w:id="35" w:author="Konstantin Bogatyrev" w:date="2016-11-26T08:57:00Z">
         <w:r>
           <w:rPr>
             <w:rFonts w:ascii="Brill" w:hAnsi="Brill"/>
@@ -690,7 +662,7 @@
           <w:delText xml:space="preserve">collectively </w:delText>
         </w:r>
       </w:del>
-      <w:del w:id="39" w:author="Konstantin Bogatyrev" w:date="2016-11-26T08:56:00Z">
+      <w:del w:id="36" w:author="Konstantin Bogatyrev" w:date="2016-11-26T08:56:00Z">
         <w:r>
           <w:rPr>
             <w:rFonts w:ascii="Brill" w:hAnsi="Brill"/>
@@ -764,7 +736,7 @@
         </w:rPr>
         <w:t xml:space="preserve">spoken at </w:t>
       </w:r>
-      <w:del w:id="40" w:author="K B" w:date="2016-08-09T12:24:00Z">
+      <w:del w:id="37" w:author="K B" w:date="2016-08-09T12:24:00Z">
         <w:r>
           <w:rPr>
             <w:rFonts w:ascii="Brill" w:hAnsi="Brill"/>
@@ -774,7 +746,7 @@
           <w:delText xml:space="preserve">that </w:delText>
         </w:r>
       </w:del>
-      <w:ins w:id="41" w:author="K B" w:date="2016-08-09T12:24:00Z">
+      <w:ins w:id="38" w:author="K B" w:date="2016-08-09T12:24:00Z">
         <w:r>
           <w:rPr>
             <w:rFonts w:ascii="Brill" w:hAnsi="Brill"/>
@@ -800,7 +772,7 @@
         </w:rPr>
         <w:t>eople</w:t>
       </w:r>
-      <w:del w:id="42" w:author="Konstantin Bogatyrev" w:date="2016-12-17T10:03:00Z">
+      <w:del w:id="39" w:author="Konstantin Bogatyrev" w:date="2016-12-17T10:03:00Z">
         <w:r>
           <w:rPr>
             <w:rFonts w:ascii="Brill" w:hAnsi="Brill"/>
@@ -810,7 +782,7 @@
           <w:delText xml:space="preserve"> </w:delText>
         </w:r>
       </w:del>
-      <w:del w:id="43" w:author="Konstantin Bogatyrev" w:date="2016-12-17T09:58:00Z">
+      <w:del w:id="40" w:author="Konstantin Bogatyrev" w:date="2016-12-17T09:58:00Z">
         <w:r>
           <w:rPr>
             <w:rFonts w:ascii="Brill" w:hAnsi="Brill"/>
@@ -820,7 +792,7 @@
           <w:delText xml:space="preserve">and </w:delText>
         </w:r>
       </w:del>
-      <w:del w:id="44" w:author="Konstantin Bogatyrev" w:date="2016-12-17T10:03:00Z">
+      <w:del w:id="41" w:author="Konstantin Bogatyrev" w:date="2016-12-17T10:03:00Z">
         <w:r>
           <w:rPr>
             <w:rFonts w:ascii="Brill" w:hAnsi="Brill"/>
@@ -854,7 +826,7 @@
         </w:rPr>
         <w:t xml:space="preserve"> Lorentz’ transcription </w:t>
       </w:r>
-      <w:del w:id="45" w:author="K B" w:date="2016-08-07T22:50:00Z">
+      <w:del w:id="42" w:author="K B" w:date="2016-08-07T22:50:00Z">
         <w:r>
           <w:rPr>
             <w:rFonts w:ascii="Brill" w:hAnsi="Brill"/>
@@ -864,7 +836,7 @@
           <w:delText xml:space="preserve">documents </w:delText>
         </w:r>
       </w:del>
-      <w:ins w:id="46" w:author="K B" w:date="2016-08-07T22:50:00Z">
+      <w:ins w:id="43" w:author="K B" w:date="2016-08-07T22:50:00Z">
         <w:r>
           <w:rPr>
             <w:rFonts w:ascii="Brill" w:hAnsi="Brill"/>
@@ -874,7 +846,7 @@
           <w:t>represents</w:t>
         </w:r>
       </w:ins>
-      <w:ins w:id="47" w:author="K B" w:date="2016-08-07T22:51:00Z">
+      <w:ins w:id="44" w:author="K B" w:date="2016-08-07T22:51:00Z">
         <w:r>
           <w:rPr>
             <w:rFonts w:ascii="Brill" w:hAnsi="Brill"/>
@@ -884,17 +856,29 @@
           <w:t xml:space="preserve"> </w:t>
         </w:r>
       </w:ins>
-      <w:ins w:id="48" w:author="K B" w:date="2016-08-08T15:12:00Z">
-        <w:r>
-          <w:rPr>
-            <w:rFonts w:ascii="Brill" w:hAnsi="Brill"/>
-            <w:sz w:val="28"/>
-            <w:szCs w:val="28"/>
-          </w:rPr>
-          <w:t>sounds</w:t>
-        </w:r>
-      </w:ins>
-      <w:ins w:id="49" w:author="K B" w:date="2016-08-07T22:51:00Z">
+      <w:ins w:id="45" w:author="K B" w:date="2016-08-08T15:12:00Z">
+        <w:del w:id="46" w:author="Konstantin Bogatyrev" w:date="2017-02-12T07:59:00Z">
+          <w:r>
+            <w:rPr>
+              <w:rFonts w:ascii="Brill" w:hAnsi="Brill"/>
+              <w:sz w:val="28"/>
+              <w:szCs w:val="28"/>
+            </w:rPr>
+            <w:delText>sounds</w:delText>
+          </w:r>
+        </w:del>
+      </w:ins>
+      <w:ins w:id="47" w:author="Konstantin Bogatyrev" w:date="2017-02-12T07:59:00Z">
+        <w:r>
+          <w:rPr>
+            <w:rFonts w:ascii="Brill" w:hAnsi="Brill"/>
+            <w:sz w:val="28"/>
+            <w:szCs w:val="28"/>
+          </w:rPr>
+          <w:t>phonetics</w:t>
+        </w:r>
+      </w:ins>
+      <w:ins w:id="48" w:author="K B" w:date="2016-08-07T22:51:00Z">
         <w:r>
           <w:rPr>
             <w:rFonts w:ascii="Brill" w:hAnsi="Brill"/>
@@ -904,7 +888,7 @@
           <w:t xml:space="preserve"> of</w:t>
         </w:r>
       </w:ins>
-      <w:ins w:id="50" w:author="K B" w:date="2016-08-07T22:50:00Z">
+      <w:ins w:id="49" w:author="K B" w:date="2016-08-07T22:50:00Z">
         <w:r>
           <w:rPr>
             <w:rFonts w:ascii="Brill" w:hAnsi="Brill"/>
@@ -922,7 +906,7 @@
         </w:rPr>
         <w:t>a dying language with amazing precision</w:t>
       </w:r>
-      <w:del w:id="51" w:author="Konstantin Bogatyrev" w:date="2016-11-19T08:04:00Z">
+      <w:del w:id="50" w:author="Konstantin Bogatyrev" w:date="2016-11-19T08:04:00Z">
         <w:r>
           <w:rPr>
             <w:rFonts w:ascii="Brill" w:hAnsi="Brill"/>
@@ -940,7 +924,7 @@
         </w:rPr>
         <w:t xml:space="preserve"> but is </w:t>
       </w:r>
-      <w:ins w:id="52" w:author="K B" w:date="2016-08-07T16:51:00Z">
+      <w:ins w:id="51" w:author="K B" w:date="2016-08-07T16:51:00Z">
         <w:r>
           <w:rPr>
             <w:rFonts w:ascii="Brill" w:hAnsi="Brill"/>
@@ -958,6 +942,16 @@
         </w:rPr>
         <w:t xml:space="preserve">difficult to </w:t>
       </w:r>
+      <w:ins w:id="52" w:author="Konstantin Bogatyrev" w:date="2017-02-12T08:01:00Z">
+        <w:r>
+          <w:rPr>
+            <w:rFonts w:ascii="Brill" w:hAnsi="Brill"/>
+            <w:sz w:val="28"/>
+            <w:szCs w:val="28"/>
+          </w:rPr>
+          <w:t xml:space="preserve">read and </w:t>
+        </w:r>
+      </w:ins>
       <w:del w:id="53" w:author="K B" w:date="2016-08-08T08:56:00Z">
         <w:r>
           <w:rPr>
@@ -982,9 +976,55 @@
           <w:sz w:val="28"/>
           <w:szCs w:val="28"/>
         </w:rPr>
-        <w:t xml:space="preserve">a factor that played no small part in the slow pace of adoption of </w:t>
-      </w:r>
-      <w:del w:id="54" w:author="K B" w:date="2016-08-08T08:52:00Z">
+        <w:t xml:space="preserve">a factor that </w:t>
+      </w:r>
+      <w:del w:id="54" w:author="Konstantin Bogatyrev" w:date="2017-02-12T08:10:00Z">
+        <w:r>
+          <w:rPr>
+            <w:rFonts w:ascii="Brill" w:hAnsi="Brill"/>
+            <w:sz w:val="28"/>
+            <w:szCs w:val="28"/>
+          </w:rPr>
+          <w:delText>played no small part in</w:delText>
+        </w:r>
+      </w:del>
+      <w:ins w:id="55" w:author="Konstantin Bogatyrev" w:date="2017-02-12T08:10:00Z">
+        <w:r>
+          <w:rPr>
+            <w:rFonts w:ascii="Brill" w:hAnsi="Brill"/>
+            <w:sz w:val="28"/>
+            <w:szCs w:val="28"/>
+          </w:rPr>
+          <w:t>may explain</w:t>
+        </w:r>
+      </w:ins>
+      <w:r>
+        <w:rPr>
+          <w:rFonts w:ascii="Brill" w:hAnsi="Brill"/>
+          <w:sz w:val="28"/>
+          <w:szCs w:val="28"/>
+        </w:rPr>
+        <w:t xml:space="preserve"> </w:t>
+      </w:r>
+      <w:del w:id="56" w:author="Konstantin Bogatyrev" w:date="2017-02-12T08:10:00Z">
+        <w:r>
+          <w:rPr>
+            <w:rFonts w:ascii="Brill" w:hAnsi="Brill"/>
+            <w:sz w:val="28"/>
+            <w:szCs w:val="28"/>
+          </w:rPr>
+          <w:delText xml:space="preserve">the </w:delText>
+        </w:r>
+      </w:del>
+      <w:r>
+        <w:rPr>
+          <w:rFonts w:ascii="Brill" w:hAnsi="Brill"/>
+          <w:sz w:val="28"/>
+          <w:szCs w:val="28"/>
+        </w:rPr>
+        <w:t xml:space="preserve">slow pace of adoption of </w:t>
+      </w:r>
+      <w:del w:id="57" w:author="K B" w:date="2016-08-08T08:52:00Z">
         <w:r>
           <w:rPr>
             <w:rFonts w:ascii="Brill" w:hAnsi="Brill"/>
@@ -994,7 +1034,7 @@
           <w:delText>North-Lekhitic</w:delText>
         </w:r>
       </w:del>
-      <w:ins w:id="55" w:author="Konstantin Bogatyrev" w:date="2016-11-26T08:48:00Z">
+      <w:ins w:id="58" w:author="Konstantin Bogatyrev" w:date="2016-11-26T08:48:00Z">
         <w:r>
           <w:rPr>
             <w:rFonts w:ascii="Brill" w:hAnsi="Brill"/>
@@ -1004,8 +1044,8 @@
           <w:t>Slovinc</w:t>
         </w:r>
       </w:ins>
-      <w:ins w:id="56" w:author="K B" w:date="2016-08-08T08:52:00Z">
-        <w:del w:id="57" w:author="Konstantin Bogatyrev" w:date="2016-11-26T08:48:00Z">
+      <w:ins w:id="59" w:author="K B" w:date="2016-08-08T08:52:00Z">
+        <w:del w:id="60" w:author="Konstantin Bogatyrev" w:date="2016-11-26T08:48:00Z">
           <w:r>
             <w:rPr>
               <w:rFonts w:ascii="Brill" w:hAnsi="Brill"/>
@@ -1015,7 +1055,7 @@
             <w:delText>Pom</w:delText>
           </w:r>
         </w:del>
-        <w:del w:id="58" w:author="Konstantin Bogatyrev" w:date="2016-10-15T13:20:00Z">
+        <w:del w:id="61" w:author="Konstantin Bogatyrev" w:date="2016-10-15T13:20:00Z">
           <w:r>
             <w:rPr>
               <w:rFonts w:ascii="Brill" w:hAnsi="Brill"/>
@@ -1025,7 +1065,7 @@
             <w:delText>o</w:delText>
           </w:r>
         </w:del>
-        <w:del w:id="59" w:author="Konstantin Bogatyrev" w:date="2016-11-26T08:48:00Z">
+        <w:del w:id="62" w:author="Konstantin Bogatyrev" w:date="2016-11-26T08:48:00Z">
           <w:r>
             <w:rPr>
               <w:rFonts w:ascii="Brill" w:hAnsi="Brill"/>
@@ -1052,7 +1092,7 @@
         </w:rPr>
         <w:t xml:space="preserve"> </w:t>
       </w:r>
-      <w:ins w:id="60" w:author="Konstantin Bogatyrev" w:date="2016-11-26T09:20:00Z">
+      <w:ins w:id="63" w:author="Konstantin Bogatyrev" w:date="2016-11-26T09:20:00Z">
         <w:r>
           <w:rPr>
             <w:rFonts w:ascii="Brill" w:hAnsi="Brill"/>
@@ -1078,15 +1118,63 @@
           <w:t xml:space="preserve"> </w:t>
         </w:r>
       </w:ins>
-      <w:r>
-        <w:rPr>
-          <w:rFonts w:ascii="Brill" w:hAnsi="Brill"/>
-          <w:sz w:val="28"/>
-          <w:szCs w:val="28"/>
-        </w:rPr>
-        <w:t xml:space="preserve">data in Slavic </w:t>
-      </w:r>
-      <w:del w:id="61" w:author="Konstantin Bogatyrev" w:date="2016-11-26T08:20:00Z">
+      <w:del w:id="64" w:author="Konstantin Bogatyrev" w:date="2017-02-12T14:55:00Z">
+        <w:r>
+          <w:rPr>
+            <w:rFonts w:ascii="Brill" w:hAnsi="Brill"/>
+            <w:sz w:val="28"/>
+            <w:szCs w:val="28"/>
+          </w:rPr>
+          <w:delText xml:space="preserve">data </w:delText>
+        </w:r>
+      </w:del>
+      <w:ins w:id="65" w:author="Konstantin Bogatyrev" w:date="2017-02-12T14:55:00Z">
+        <w:r>
+          <w:rPr>
+            <w:rFonts w:ascii="Brill" w:hAnsi="Brill"/>
+            <w:sz w:val="28"/>
+            <w:szCs w:val="28"/>
+          </w:rPr>
+          <w:t>material</w:t>
+        </w:r>
+        <w:r>
+          <w:rPr>
+            <w:rFonts w:ascii="Brill" w:hAnsi="Brill"/>
+            <w:sz w:val="28"/>
+            <w:szCs w:val="28"/>
+          </w:rPr>
+          <w:t xml:space="preserve"> </w:t>
+        </w:r>
+      </w:ins>
+      <w:r>
+        <w:rPr>
+          <w:rFonts w:ascii="Brill" w:hAnsi="Brill"/>
+          <w:sz w:val="28"/>
+          <w:szCs w:val="28"/>
+        </w:rPr>
+        <w:t xml:space="preserve">in </w:t>
+      </w:r>
+      <w:ins w:id="66" w:author="Konstantin Bogatyrev" w:date="2017-02-12T08:10:00Z">
+        <w:r>
+          <w:rPr>
+            <w:rFonts w:ascii="Brill" w:hAnsi="Brill"/>
+            <w:sz w:val="28"/>
+            <w:szCs w:val="28"/>
+          </w:rPr>
+          <w:t xml:space="preserve">comparative </w:t>
+        </w:r>
+      </w:ins>
+      <w:del w:id="67" w:author="Konstantin Bogatyrev" w:date="2017-02-12T08:11:00Z">
+        <w:r>
+          <w:rPr>
+            <w:rFonts w:ascii="Brill" w:hAnsi="Brill"/>
+            <w:sz w:val="28"/>
+            <w:szCs w:val="28"/>
+          </w:rPr>
+          <w:delText xml:space="preserve">Slavic </w:delText>
+        </w:r>
+      </w:del>
+      <w:del w:id="68" w:author="Konstantin Bogatyrev" w:date="2016-11-26T08:20:00Z">
         <w:r>
           <w:rPr>
             <w:rFonts w:ascii="Brill" w:hAnsi="Brill"/>
@@ -1096,14 +1184,14 @@
           <w:delText>accentology</w:delText>
         </w:r>
       </w:del>
-      <w:ins w:id="62" w:author="Konstantin Bogatyrev" w:date="2016-11-26T08:20:00Z">
-        <w:r>
-          <w:rPr>
-            <w:rFonts w:ascii="Brill" w:hAnsi="Brill"/>
-            <w:sz w:val="28"/>
-            <w:szCs w:val="28"/>
-          </w:rPr>
-          <w:t>linguistics</w:t>
+      <w:ins w:id="69" w:author="Konstantin Bogatyrev" w:date="2017-02-12T08:11:00Z">
+        <w:r>
+          <w:rPr>
+            <w:rFonts w:ascii="Brill" w:hAnsi="Brill"/>
+            <w:sz w:val="28"/>
+            <w:szCs w:val="28"/>
+          </w:rPr>
+          <w:t>studies</w:t>
         </w:r>
       </w:ins>
       <w:r>
@@ -1122,7 +1210,7 @@
         </w:rPr>
         <w:t xml:space="preserve"> </w:t>
       </w:r>
-      <w:ins w:id="63" w:author="Konstantin Bogatyrev" w:date="2016-11-26T09:13:00Z">
+      <w:ins w:id="70" w:author="Konstantin Bogatyrev" w:date="2016-11-26T09:13:00Z">
         <w:r>
           <w:rPr>
             <w:rFonts w:ascii="Brill" w:hAnsi="Brill"/>
@@ -1132,7 +1220,7 @@
           <w:t xml:space="preserve">In the </w:t>
         </w:r>
       </w:ins>
-      <w:ins w:id="64" w:author="Konstantin Bogatyrev" w:date="2016-11-26T09:17:00Z">
+      <w:ins w:id="71" w:author="Konstantin Bogatyrev" w:date="2016-11-26T09:17:00Z">
         <w:r>
           <w:rPr>
             <w:rFonts w:ascii="Brill" w:hAnsi="Brill"/>
@@ -1142,7 +1230,7 @@
           <w:t>meantime</w:t>
         </w:r>
       </w:ins>
-      <w:ins w:id="65" w:author="Konstantin Bogatyrev" w:date="2016-11-26T09:13:00Z">
+      <w:ins w:id="72" w:author="Konstantin Bogatyrev" w:date="2016-11-26T09:13:00Z">
         <w:r>
           <w:rPr>
             <w:rFonts w:ascii="Brill" w:hAnsi="Brill"/>
@@ -1152,7 +1240,7 @@
           <w:t>, some of its archaic features</w:t>
         </w:r>
       </w:ins>
-      <w:ins w:id="66" w:author="Konstantin Bogatyrev" w:date="2016-11-26T09:14:00Z">
+      <w:ins w:id="73" w:author="Konstantin Bogatyrev" w:date="2016-11-26T09:14:00Z">
         <w:r>
           <w:rPr>
             <w:rFonts w:ascii="Brill" w:hAnsi="Brill"/>
@@ -1162,7 +1250,7 @@
           <w:t xml:space="preserve">, such as mobile stress, piqued curiosity of scholars </w:t>
         </w:r>
       </w:ins>
-      <w:ins w:id="67" w:author="Konstantin Bogatyrev" w:date="2016-12-17T10:04:00Z">
+      <w:ins w:id="74" w:author="Konstantin Bogatyrev" w:date="2016-12-17T10:04:00Z">
         <w:r>
           <w:rPr>
             <w:rFonts w:ascii="Brill" w:hAnsi="Brill"/>
@@ -1172,7 +1260,7 @@
           <w:t>producing</w:t>
         </w:r>
       </w:ins>
-      <w:ins w:id="68" w:author="Konstantin Bogatyrev" w:date="2016-11-26T09:20:00Z">
+      <w:ins w:id="75" w:author="Konstantin Bogatyrev" w:date="2016-11-26T09:20:00Z">
         <w:r>
           <w:rPr>
             <w:rFonts w:ascii="Brill" w:hAnsi="Brill"/>
@@ -1182,7 +1270,7 @@
           <w:t>,</w:t>
         </w:r>
       </w:ins>
-      <w:ins w:id="69" w:author="Konstantin Bogatyrev" w:date="2016-11-26T09:17:00Z">
+      <w:ins w:id="76" w:author="Konstantin Bogatyrev" w:date="2016-11-26T09:17:00Z">
         <w:r>
           <w:rPr>
             <w:rFonts w:ascii="Brill" w:hAnsi="Brill"/>
@@ -1192,7 +1280,7 @@
           <w:t xml:space="preserve"> on occasion</w:t>
         </w:r>
       </w:ins>
-      <w:ins w:id="70" w:author="Konstantin Bogatyrev" w:date="2016-11-26T09:20:00Z">
+      <w:ins w:id="77" w:author="Konstantin Bogatyrev" w:date="2016-11-26T09:20:00Z">
         <w:r>
           <w:rPr>
             <w:rFonts w:ascii="Brill" w:hAnsi="Brill"/>
@@ -1202,7 +1290,7 @@
           <w:t>,</w:t>
         </w:r>
       </w:ins>
-      <w:ins w:id="71" w:author="Konstantin Bogatyrev" w:date="2016-11-26T09:17:00Z">
+      <w:ins w:id="78" w:author="Konstantin Bogatyrev" w:date="2016-11-26T09:17:00Z">
         <w:r>
           <w:rPr>
             <w:rFonts w:ascii="Brill" w:hAnsi="Brill"/>
@@ -1212,7 +1300,7 @@
           <w:t xml:space="preserve"> radical </w:t>
         </w:r>
       </w:ins>
-      <w:ins w:id="72" w:author="Konstantin Bogatyrev" w:date="2016-11-26T09:19:00Z">
+      <w:ins w:id="79" w:author="Konstantin Bogatyrev" w:date="2016-11-26T09:19:00Z">
         <w:r>
           <w:rPr>
             <w:rFonts w:ascii="Brill" w:hAnsi="Brill"/>
@@ -1222,17 +1310,45 @@
           <w:t>hypotheses</w:t>
         </w:r>
       </w:ins>
-      <w:ins w:id="73" w:author="Konstantin Bogatyrev" w:date="2016-11-26T09:17:00Z">
-        <w:r>
-          <w:rPr>
-            <w:rFonts w:ascii="Brill" w:hAnsi="Brill"/>
-            <w:sz w:val="28"/>
-            <w:szCs w:val="28"/>
-          </w:rPr>
-          <w:t xml:space="preserve"> that were difficult to verify given the dearth of available material (see for example Garde 1973).</w:t>
-        </w:r>
-      </w:ins>
-      <w:ins w:id="74" w:author="Konstantin Bogatyrev" w:date="2016-11-26T09:13:00Z">
+      <w:ins w:id="80" w:author="Konstantin Bogatyrev" w:date="2016-11-26T09:17:00Z">
+        <w:r>
+          <w:rPr>
+            <w:rFonts w:ascii="Brill" w:hAnsi="Brill"/>
+            <w:sz w:val="28"/>
+            <w:szCs w:val="28"/>
+          </w:rPr>
+          <w:t xml:space="preserve"> that were difficult to veri</w:t>
+        </w:r>
+        <w:r>
+          <w:rPr>
+            <w:rFonts w:ascii="Brill" w:hAnsi="Brill"/>
+            <w:sz w:val="28"/>
+            <w:szCs w:val="28"/>
+          </w:rPr>
+          <w:t xml:space="preserve">fy given the lack of universally accepted </w:t>
+        </w:r>
+      </w:ins>
+      <w:ins w:id="81" w:author="Konstantin Bogatyrev" w:date="2017-02-12T14:58:00Z">
+        <w:r>
+          <w:rPr>
+            <w:rFonts w:ascii="Brill" w:hAnsi="Brill"/>
+            <w:sz w:val="28"/>
+            <w:szCs w:val="28"/>
+          </w:rPr>
+          <w:t>notation</w:t>
+        </w:r>
+      </w:ins>
+      <w:ins w:id="82" w:author="Konstantin Bogatyrev" w:date="2016-11-26T09:17:00Z">
+        <w:r>
+          <w:rPr>
+            <w:rFonts w:ascii="Brill" w:hAnsi="Brill"/>
+            <w:sz w:val="28"/>
+            <w:szCs w:val="28"/>
+          </w:rPr>
+          <w:t>.</w:t>
+        </w:r>
+      </w:ins>
+      <w:ins w:id="83" w:author="Konstantin Bogatyrev" w:date="2016-11-26T09:13:00Z">
         <w:r>
           <w:rPr>
             <w:rFonts w:ascii="Brill" w:hAnsi="Brill"/>
@@ -1242,7 +1358,7 @@
           <w:t xml:space="preserve"> </w:t>
         </w:r>
       </w:ins>
-      <w:del w:id="75" w:author="Konstantin Bogatyrev" w:date="2016-11-26T09:18:00Z">
+      <w:del w:id="84" w:author="Konstantin Bogatyrev" w:date="2016-11-26T09:18:00Z">
         <w:r>
           <w:rPr>
             <w:rFonts w:ascii="Brill" w:hAnsi="Brill"/>
@@ -1268,8 +1384,8 @@
           <w:delText>played the most prominent role.</w:delText>
         </w:r>
       </w:del>
-      <w:ins w:id="76" w:author="K B" w:date="2016-08-08T12:53:00Z">
-        <w:del w:id="77" w:author="Konstantin Bogatyrev" w:date="2016-11-26T08:48:00Z">
+      <w:ins w:id="85" w:author="K B" w:date="2016-08-08T12:53:00Z">
+        <w:del w:id="86" w:author="Konstantin Bogatyrev" w:date="2016-11-26T08:48:00Z">
           <w:r>
             <w:rPr>
               <w:rFonts w:ascii="Brill" w:hAnsi="Brill"/>
@@ -1280,8 +1396,8 @@
           </w:r>
         </w:del>
       </w:ins>
-      <w:ins w:id="78" w:author="K B" w:date="2016-08-08T08:30:00Z">
-        <w:del w:id="79" w:author="Konstantin Bogatyrev" w:date="2016-11-26T08:48:00Z">
+      <w:ins w:id="87" w:author="K B" w:date="2016-08-08T08:30:00Z">
+        <w:del w:id="88" w:author="Konstantin Bogatyrev" w:date="2016-11-26T08:48:00Z">
           <w:r>
             <w:rPr>
               <w:rFonts w:ascii="Brill" w:hAnsi="Brill"/>
@@ -1299,7 +1415,7 @@
             <w:delText xml:space="preserve">ncian data </w:delText>
           </w:r>
         </w:del>
-        <w:del w:id="80" w:author="Konstantin Bogatyrev" w:date="2016-11-26T09:18:00Z">
+        <w:del w:id="89" w:author="Konstantin Bogatyrev" w:date="2016-11-26T09:18:00Z">
           <w:r>
             <w:rPr>
               <w:rFonts w:ascii="Brill" w:hAnsi="Brill"/>
@@ -1309,7 +1425,7 @@
             <w:delText xml:space="preserve">rendered in </w:delText>
           </w:r>
         </w:del>
-        <w:del w:id="81" w:author="Konstantin Bogatyrev" w:date="2016-11-26T08:49:00Z">
+        <w:del w:id="90" w:author="Konstantin Bogatyrev" w:date="2016-11-26T08:49:00Z">
           <w:r>
             <w:rPr>
               <w:rFonts w:ascii="Brill" w:hAnsi="Brill"/>
@@ -1319,7 +1435,7 @@
             <w:delText xml:space="preserve">a </w:delText>
           </w:r>
         </w:del>
-        <w:del w:id="82" w:author="Konstantin Bogatyrev" w:date="2016-11-26T09:18:00Z">
+        <w:del w:id="91" w:author="Konstantin Bogatyrev" w:date="2016-11-26T09:18:00Z">
           <w:r>
             <w:rPr>
               <w:rFonts w:ascii="Brill" w:hAnsi="Brill"/>
@@ -1330,7 +1446,7 @@
           </w:r>
         </w:del>
       </w:ins>
-      <w:del w:id="83" w:author="Konstantin Bogatyrev" w:date="2016-11-26T09:18:00Z">
+      <w:del w:id="92" w:author="Konstantin Bogatyrev" w:date="2016-11-26T09:18:00Z">
         <w:r>
           <w:rPr>
             <w:rFonts w:ascii="Brill" w:hAnsi="Brill"/>
@@ -1344,20 +1460,58 @@
     <w:p>
       <w:pPr>
         <w:rPr>
-          <w:del w:id="84" w:author="Konstantin Bogatyrev" w:date="2016-11-19T08:09:00Z"/>
+          <w:del w:id="93" w:author="Konstantin Bogatyrev" w:date="2016-11-19T08:09:00Z"/>
           <w:rFonts w:ascii="Brill" w:hAnsi="Brill"/>
           <w:sz w:val="28"/>
           <w:szCs w:val="28"/>
         </w:rPr>
       </w:pPr>
-      <w:ins w:id="85" w:author="Konstantin Bogatyrev" w:date="2016-11-26T09:18:00Z">
-        <w:r>
-          <w:rPr>
-            <w:rFonts w:ascii="Brill" w:hAnsi="Brill"/>
-            <w:sz w:val="28"/>
-            <w:szCs w:val="28"/>
-          </w:rPr>
-          <w:t xml:space="preserve">With this in mind, I attempted to produce a systematic overview of available material rendered in simplified transcription. </w:t>
+      <w:ins w:id="94" w:author="Konstantin Bogatyrev" w:date="2016-11-26T09:18:00Z">
+        <w:r>
+          <w:rPr>
+            <w:rFonts w:ascii="Brill" w:hAnsi="Brill"/>
+            <w:sz w:val="28"/>
+            <w:szCs w:val="28"/>
+          </w:rPr>
+          <w:t xml:space="preserve">With this in mind, I attempted to produce a systematic overview of </w:t>
+        </w:r>
+      </w:ins>
+      <w:ins w:id="95" w:author="Konstantin Bogatyrev" w:date="2017-02-12T08:22:00Z">
+        <w:r>
+          <w:rPr>
+            <w:rFonts w:ascii="Brill" w:hAnsi="Brill"/>
+            <w:sz w:val="28"/>
+            <w:szCs w:val="28"/>
+          </w:rPr>
+          <w:t xml:space="preserve">North-Lechitic </w:t>
+        </w:r>
+      </w:ins>
+      <w:ins w:id="96" w:author="Konstantin Bogatyrev" w:date="2017-02-12T14:54:00Z">
+        <w:r>
+          <w:rPr>
+            <w:rFonts w:ascii="Brill" w:hAnsi="Brill"/>
+            <w:sz w:val="28"/>
+            <w:szCs w:val="28"/>
+          </w:rPr>
+          <w:t>accents using Lorentz’</w:t>
+        </w:r>
+        <w:r>
+          <w:rPr>
+            <w:rFonts w:ascii="Brill" w:hAnsi="Brill"/>
+            <w:sz w:val="28"/>
+            <w:szCs w:val="28"/>
+          </w:rPr>
+          <w:t xml:space="preserve"> data</w:t>
+        </w:r>
+      </w:ins>
+      <w:ins w:id="97" w:author="Konstantin Bogatyrev" w:date="2016-11-26T09:18:00Z">
+        <w:r>
+          <w:rPr>
+            <w:rFonts w:ascii="Brill" w:hAnsi="Brill"/>
+            <w:sz w:val="28"/>
+            <w:szCs w:val="28"/>
+          </w:rPr>
+          <w:t xml:space="preserve"> rendered in simplified transcription. </w:t>
         </w:r>
       </w:ins>
       <w:r>
@@ -1392,7 +1546,7 @@
         </w:rPr>
         <w:t xml:space="preserve">, </w:t>
       </w:r>
-      <w:del w:id="86" w:author="Konstantin Bogatyrev" w:date="2016-11-26T09:08:00Z">
+      <w:del w:id="98" w:author="Konstantin Bogatyrev" w:date="2016-11-26T09:08:00Z">
         <w:r>
           <w:rPr>
             <w:rFonts w:ascii="Brill" w:hAnsi="Brill"/>
@@ -1402,17 +1556,17 @@
           <w:delText xml:space="preserve">Slovincian </w:delText>
         </w:r>
       </w:del>
-      <w:ins w:id="87" w:author="Konstantin Bogatyrev" w:date="2016-12-17T10:00:00Z">
-        <w:r>
-          <w:rPr>
-            <w:rFonts w:ascii="Brill" w:hAnsi="Brill"/>
-            <w:sz w:val="28"/>
-            <w:szCs w:val="28"/>
-          </w:rPr>
-          <w:t>North-Lechitic</w:t>
-        </w:r>
-      </w:ins>
-      <w:ins w:id="88" w:author="Konstantin Bogatyrev" w:date="2016-11-26T09:08:00Z">
+      <w:ins w:id="99" w:author="Konstantin Bogatyrev" w:date="2017-02-12T08:24:00Z">
+        <w:r>
+          <w:rPr>
+            <w:rFonts w:ascii="Brill" w:hAnsi="Brill"/>
+            <w:sz w:val="28"/>
+            <w:szCs w:val="28"/>
+          </w:rPr>
+          <w:t>Slovincian</w:t>
+        </w:r>
+      </w:ins>
+      <w:ins w:id="100" w:author="Konstantin Bogatyrev" w:date="2016-11-26T09:08:00Z">
         <w:r>
           <w:rPr>
             <w:rFonts w:ascii="Brill" w:hAnsi="Brill"/>
@@ -1422,7 +1576,17 @@
           <w:t xml:space="preserve"> stress</w:t>
         </w:r>
       </w:ins>
-      <w:del w:id="89" w:author="Konstantin Bogatyrev" w:date="2016-11-26T09:08:00Z">
+      <w:ins w:id="101" w:author="Konstantin Bogatyrev" w:date="2017-02-12T08:25:00Z">
+        <w:r>
+          <w:rPr>
+            <w:rFonts w:ascii="Brill" w:hAnsi="Brill"/>
+            <w:sz w:val="28"/>
+            <w:szCs w:val="28"/>
+          </w:rPr>
+          <w:t xml:space="preserve"> patterns</w:t>
+        </w:r>
+      </w:ins>
+      <w:del w:id="102" w:author="Konstantin Bogatyrev" w:date="2016-11-26T09:08:00Z">
         <w:r>
           <w:rPr>
             <w:rFonts w:ascii="Brill" w:hAnsi="Brill"/>
@@ -1448,7 +1612,7 @@
         </w:rPr>
         <w:t xml:space="preserve"> turned out to be coordinated with </w:t>
       </w:r>
-      <w:ins w:id="90" w:author="K B" w:date="2016-08-09T10:42:00Z">
+      <w:ins w:id="103" w:author="K B" w:date="2016-08-09T10:42:00Z">
         <w:r>
           <w:rPr>
             <w:rFonts w:ascii="Brill" w:hAnsi="Brill"/>
@@ -1474,7 +1638,7 @@
           <w:t xml:space="preserve"> </w:t>
         </w:r>
       </w:ins>
-      <w:del w:id="91" w:author="Konstantin Bogatyrev" w:date="2016-11-26T08:18:00Z">
+      <w:del w:id="104" w:author="Konstantin Bogatyrev" w:date="2016-11-26T08:18:00Z">
         <w:r>
           <w:rPr>
             <w:rFonts w:ascii="Brill" w:hAnsi="Brill"/>
@@ -1492,7 +1656,7 @@
         </w:rPr>
         <w:t xml:space="preserve">reconstruction of </w:t>
       </w:r>
-      <w:del w:id="92" w:author="Konstantin Bogatyrev" w:date="2016-12-17T10:00:00Z">
+      <w:del w:id="105" w:author="Konstantin Bogatyrev" w:date="2016-12-17T10:00:00Z">
         <w:r>
           <w:rPr>
             <w:rFonts w:ascii="Brill" w:hAnsi="Brill"/>
@@ -1518,7 +1682,7 @@
         </w:rPr>
         <w:t xml:space="preserve">, </w:t>
       </w:r>
-      <w:del w:id="93" w:author="K B" w:date="2016-08-08T13:15:00Z">
+      <w:del w:id="106" w:author="K B" w:date="2016-08-08T13:15:00Z">
         <w:r>
           <w:rPr>
             <w:rFonts w:ascii="Brill" w:hAnsi="Brill"/>
@@ -1528,7 +1692,7 @@
           <w:delText xml:space="preserve">but </w:delText>
         </w:r>
       </w:del>
-      <w:ins w:id="94" w:author="K B" w:date="2016-08-08T13:15:00Z">
+      <w:ins w:id="107" w:author="K B" w:date="2016-08-08T13:15:00Z">
         <w:r>
           <w:rPr>
             <w:rFonts w:ascii="Brill" w:hAnsi="Brill"/>
@@ -1546,7 +1710,7 @@
         </w:rPr>
         <w:t xml:space="preserve">not as </w:t>
       </w:r>
-      <w:del w:id="95" w:author="K B" w:date="2016-08-09T10:50:00Z">
+      <w:del w:id="108" w:author="K B" w:date="2016-08-09T10:50:00Z">
         <w:r>
           <w:rPr>
             <w:rFonts w:ascii="Brill" w:hAnsi="Brill"/>
@@ -1564,7 +1728,7 @@
           <w:delText xml:space="preserve"> </w:delText>
         </w:r>
       </w:del>
-      <w:ins w:id="96" w:author="K B" w:date="2016-08-09T10:50:00Z">
+      <w:ins w:id="109" w:author="K B" w:date="2016-08-09T10:50:00Z">
         <w:r>
           <w:rPr>
             <w:rFonts w:ascii="Brill" w:hAnsi="Brill"/>
@@ -1582,7 +1746,7 @@
         </w:rPr>
         <w:t xml:space="preserve">as </w:t>
       </w:r>
-      <w:del w:id="97" w:author="Konstantin Bogatyrev" w:date="2016-12-17T10:00:00Z">
+      <w:del w:id="110" w:author="Konstantin Bogatyrev" w:date="2016-12-17T10:00:00Z">
         <w:r>
           <w:rPr>
             <w:rFonts w:ascii="Brill" w:hAnsi="Brill"/>
@@ -1592,7 +1756,7 @@
           <w:delText xml:space="preserve">the </w:delText>
         </w:r>
       </w:del>
-      <w:ins w:id="98" w:author="Konstantin Bogatyrev" w:date="2016-11-12T09:01:00Z">
+      <w:ins w:id="111" w:author="Konstantin Bogatyrev" w:date="2016-11-12T09:01:00Z">
         <w:r>
           <w:rPr>
             <w:rFonts w:ascii="Brill" w:hAnsi="Brill"/>
@@ -1626,7 +1790,7 @@
         </w:rPr>
         <w:t xml:space="preserve"> South and East Slavic manuscripts </w:t>
       </w:r>
-      <w:del w:id="99" w:author="Konstantin Bogatyrev" w:date="2016-11-12T09:01:00Z">
+      <w:del w:id="112" w:author="Konstantin Bogatyrev" w:date="2016-11-12T09:01:00Z">
         <w:r>
           <w:rPr>
             <w:rFonts w:ascii="Brill" w:hAnsi="Brill"/>
@@ -1650,43 +1814,7 @@
           <w:sz w:val="28"/>
           <w:szCs w:val="28"/>
         </w:rPr>
-        <w:t xml:space="preserve">Vladimir </w:t>
-      </w:r>
-      <w:proofErr w:type="spellStart"/>
-      <w:r>
-        <w:rPr>
-          <w:rFonts w:ascii="Brill" w:hAnsi="Brill"/>
-          <w:sz w:val="28"/>
-          <w:szCs w:val="28"/>
-        </w:rPr>
-        <w:t>Dybo</w:t>
-      </w:r>
-      <w:proofErr w:type="spellEnd"/>
-      <w:r>
-        <w:rPr>
-          <w:rFonts w:ascii="Brill" w:hAnsi="Brill"/>
-          <w:sz w:val="28"/>
-          <w:szCs w:val="28"/>
-        </w:rPr>
-        <w:t xml:space="preserve">, Andrey </w:t>
-      </w:r>
-      <w:proofErr w:type="spellStart"/>
-      <w:r>
-        <w:rPr>
-          <w:rFonts w:ascii="Brill" w:hAnsi="Brill"/>
-          <w:sz w:val="28"/>
-          <w:szCs w:val="28"/>
-        </w:rPr>
-        <w:t>Zaliznyak</w:t>
-      </w:r>
-      <w:proofErr w:type="spellEnd"/>
-      <w:r>
-        <w:rPr>
-          <w:rFonts w:ascii="Brill" w:hAnsi="Brill"/>
-          <w:sz w:val="28"/>
-          <w:szCs w:val="28"/>
-        </w:rPr>
-        <w:t>, and their students</w:t>
+        <w:t>Vladimir Dybo, Andrey Zaliznyak, and their students</w:t>
       </w:r>
       <w:r>
         <w:rPr>
@@ -1736,7 +1864,7 @@
         </w:rPr>
         <w:t xml:space="preserve">between </w:t>
       </w:r>
-      <w:del w:id="100" w:author="Konstantin Bogatyrev" w:date="2016-12-17T10:05:00Z">
+      <w:del w:id="113" w:author="Konstantin Bogatyrev" w:date="2016-12-17T10:05:00Z">
         <w:r>
           <w:rPr>
             <w:rFonts w:ascii="Brill" w:hAnsi="Brill"/>
@@ -1762,7 +1890,7 @@
         </w:rPr>
         <w:t xml:space="preserve"> vowels</w:t>
       </w:r>
-      <w:ins w:id="101" w:author="Konstantin Bogatyrev" w:date="2016-12-17T10:06:00Z">
+      <w:ins w:id="114" w:author="Konstantin Bogatyrev" w:date="2016-12-17T10:06:00Z">
         <w:r>
           <w:rPr>
             <w:rFonts w:ascii="Brill" w:hAnsi="Brill"/>
@@ -1772,8 +1900,8 @@
           <w:t xml:space="preserve">, </w:t>
         </w:r>
       </w:ins>
-      <w:ins w:id="102" w:author="K B" w:date="2016-08-09T10:43:00Z">
-        <w:del w:id="103" w:author="Konstantin Bogatyrev" w:date="2016-12-17T10:06:00Z">
+      <w:ins w:id="115" w:author="K B" w:date="2016-08-09T10:43:00Z">
+        <w:del w:id="116" w:author="Konstantin Bogatyrev" w:date="2016-12-17T10:06:00Z">
           <w:r>
             <w:rPr>
               <w:rFonts w:ascii="Brill" w:hAnsi="Brill"/>
@@ -1784,7 +1912,7 @@
           </w:r>
         </w:del>
       </w:ins>
-      <w:del w:id="104" w:author="Konstantin Bogatyrev" w:date="2016-12-17T10:06:00Z">
+      <w:del w:id="117" w:author="Konstantin Bogatyrev" w:date="2016-12-17T10:06:00Z">
         <w:r>
           <w:rPr>
             <w:rFonts w:ascii="Brill" w:hAnsi="Brill"/>
@@ -1818,8 +1946,8 @@
           <w:delText xml:space="preserve"> </w:delText>
         </w:r>
       </w:del>
-      <w:ins w:id="105" w:author="K B" w:date="2016-08-07T22:25:00Z">
-        <w:del w:id="106" w:author="Konstantin Bogatyrev" w:date="2016-12-17T10:01:00Z">
+      <w:ins w:id="118" w:author="K B" w:date="2016-08-07T22:25:00Z">
+        <w:del w:id="119" w:author="Konstantin Bogatyrev" w:date="2016-12-17T10:01:00Z">
           <w:r>
             <w:rPr>
               <w:rFonts w:ascii="Brill" w:hAnsi="Brill"/>
@@ -1829,7 +1957,7 @@
             <w:delText>Pom</w:delText>
           </w:r>
         </w:del>
-        <w:del w:id="107" w:author="Konstantin Bogatyrev" w:date="2016-10-15T13:20:00Z">
+        <w:del w:id="120" w:author="Konstantin Bogatyrev" w:date="2016-10-15T13:20:00Z">
           <w:r>
             <w:rPr>
               <w:rFonts w:ascii="Brill" w:hAnsi="Brill"/>
@@ -1839,7 +1967,7 @@
             <w:delText>o</w:delText>
           </w:r>
         </w:del>
-        <w:del w:id="108" w:author="Konstantin Bogatyrev" w:date="2016-12-17T10:01:00Z">
+        <w:del w:id="121" w:author="Konstantin Bogatyrev" w:date="2016-12-17T10:01:00Z">
           <w:r>
             <w:rPr>
               <w:rFonts w:ascii="Brill" w:hAnsi="Brill"/>
@@ -1850,7 +1978,7 @@
           </w:r>
         </w:del>
       </w:ins>
-      <w:ins w:id="109" w:author="Konstantin Bogatyrev" w:date="2016-12-17T10:01:00Z">
+      <w:ins w:id="122" w:author="Konstantin Bogatyrev" w:date="2016-12-17T10:01:00Z">
         <w:r>
           <w:rPr>
             <w:rFonts w:ascii="Brill" w:hAnsi="Brill"/>
@@ -1860,7 +1988,7 @@
           <w:t>North-Lechitic</w:t>
         </w:r>
       </w:ins>
-      <w:ins w:id="110" w:author="K B" w:date="2016-08-07T22:25:00Z">
+      <w:ins w:id="123" w:author="K B" w:date="2016-08-07T22:25:00Z">
         <w:r>
           <w:rPr>
             <w:rFonts w:ascii="Brill" w:hAnsi="Brill"/>
@@ -1870,7 +1998,7 @@
           <w:t xml:space="preserve"> and, in particular, Slovincian</w:t>
         </w:r>
       </w:ins>
-      <w:ins w:id="111" w:author="K B" w:date="2016-08-08T15:14:00Z">
+      <w:ins w:id="124" w:author="K B" w:date="2016-08-08T15:14:00Z">
         <w:r>
           <w:rPr>
             <w:rFonts w:ascii="Brill" w:hAnsi="Brill"/>
@@ -1880,7 +2008,7 @@
           <w:t>,</w:t>
         </w:r>
       </w:ins>
-      <w:ins w:id="112" w:author="K B" w:date="2016-08-07T22:25:00Z">
+      <w:ins w:id="125" w:author="K B" w:date="2016-08-07T22:25:00Z">
         <w:r>
           <w:rPr>
             <w:rFonts w:ascii="Brill" w:hAnsi="Brill"/>
@@ -1890,7 +2018,7 @@
           <w:t xml:space="preserve"> </w:t>
         </w:r>
       </w:ins>
-      <w:ins w:id="113" w:author="K B" w:date="2016-08-08T15:15:00Z">
+      <w:ins w:id="126" w:author="K B" w:date="2016-08-08T15:15:00Z">
         <w:r>
           <w:rPr>
             <w:rFonts w:ascii="Brill" w:hAnsi="Brill"/>
@@ -1900,7 +2028,7 @@
           <w:t>p</w:t>
         </w:r>
       </w:ins>
-      <w:ins w:id="114" w:author="K B" w:date="2016-08-08T15:16:00Z">
+      <w:ins w:id="127" w:author="K B" w:date="2016-08-08T15:16:00Z">
         <w:r>
           <w:rPr>
             <w:rFonts w:ascii="Brill" w:hAnsi="Brill"/>
@@ -1910,7 +2038,7 @@
           <w:t>roved</w:t>
         </w:r>
       </w:ins>
-      <w:ins w:id="115" w:author="K B" w:date="2016-08-07T22:25:00Z">
+      <w:ins w:id="128" w:author="K B" w:date="2016-08-07T22:25:00Z">
         <w:r>
           <w:rPr>
             <w:rFonts w:ascii="Brill" w:hAnsi="Brill"/>
@@ -1920,7 +2048,7 @@
           <w:t xml:space="preserve"> to</w:t>
         </w:r>
       </w:ins>
-      <w:ins w:id="116" w:author="K B" w:date="2016-08-07T22:27:00Z">
+      <w:ins w:id="129" w:author="K B" w:date="2016-08-07T22:27:00Z">
         <w:r>
           <w:rPr>
             <w:rFonts w:ascii="Brill" w:hAnsi="Brill"/>
@@ -1930,7 +2058,7 @@
           <w:t xml:space="preserve"> </w:t>
         </w:r>
       </w:ins>
-      <w:ins w:id="117" w:author="K B" w:date="2016-08-07T22:25:00Z">
+      <w:ins w:id="130" w:author="K B" w:date="2016-08-07T22:25:00Z">
         <w:r>
           <w:rPr>
             <w:rFonts w:ascii="Brill" w:hAnsi="Brill"/>
@@ -1940,7 +2068,7 @@
           <w:t xml:space="preserve">be a </w:t>
         </w:r>
       </w:ins>
-      <w:ins w:id="118" w:author="K B" w:date="2016-08-07T22:54:00Z">
+      <w:ins w:id="131" w:author="K B" w:date="2016-08-07T22:54:00Z">
         <w:r>
           <w:rPr>
             <w:rFonts w:ascii="Brill" w:hAnsi="Brill"/>
@@ -1950,7 +2078,7 @@
           <w:t>useful</w:t>
         </w:r>
       </w:ins>
-      <w:ins w:id="119" w:author="K B" w:date="2016-08-08T08:40:00Z">
+      <w:ins w:id="132" w:author="K B" w:date="2016-08-08T08:40:00Z">
         <w:r>
           <w:rPr>
             <w:rFonts w:ascii="Brill" w:hAnsi="Brill"/>
@@ -1960,7 +2088,7 @@
           <w:t xml:space="preserve"> </w:t>
         </w:r>
       </w:ins>
-      <w:ins w:id="120" w:author="K B" w:date="2016-08-08T15:15:00Z">
+      <w:ins w:id="133" w:author="K B" w:date="2016-08-08T15:15:00Z">
         <w:r>
           <w:rPr>
             <w:rFonts w:ascii="Brill" w:hAnsi="Brill"/>
@@ -1970,7 +2098,7 @@
           <w:t>resource</w:t>
         </w:r>
       </w:ins>
-      <w:ins w:id="121" w:author="K B" w:date="2016-08-08T08:40:00Z">
+      <w:ins w:id="134" w:author="K B" w:date="2016-08-08T08:40:00Z">
         <w:r>
           <w:rPr>
             <w:rFonts w:ascii="Brill" w:hAnsi="Brill"/>
@@ -1980,7 +2108,7 @@
           <w:t xml:space="preserve"> </w:t>
         </w:r>
       </w:ins>
-      <w:del w:id="122" w:author="K B" w:date="2016-08-08T08:42:00Z">
+      <w:del w:id="135" w:author="K B" w:date="2016-08-08T08:42:00Z">
         <w:r>
           <w:rPr>
             <w:rFonts w:ascii="Brill" w:hAnsi="Brill"/>
@@ -1990,7 +2118,7 @@
           <w:delText xml:space="preserve">paradigmatic </w:delText>
         </w:r>
       </w:del>
-      <w:del w:id="123" w:author="K B" w:date="2016-08-08T08:58:00Z">
+      <w:del w:id="136" w:author="K B" w:date="2016-08-08T08:58:00Z">
         <w:r>
           <w:rPr>
             <w:rFonts w:ascii="Brill" w:hAnsi="Brill"/>
@@ -2000,7 +2128,7 @@
           <w:delText xml:space="preserve">properties of </w:delText>
         </w:r>
       </w:del>
-      <w:del w:id="124" w:author="K B" w:date="2016-08-08T10:51:00Z">
+      <w:del w:id="137" w:author="K B" w:date="2016-08-08T10:51:00Z">
         <w:r>
           <w:rPr>
             <w:rFonts w:ascii="Brill" w:hAnsi="Brill"/>
@@ -2010,7 +2138,7 @@
           <w:delText>Slavic roots</w:delText>
         </w:r>
       </w:del>
-      <w:ins w:id="125" w:author="K B" w:date="2016-08-08T08:58:00Z">
+      <w:ins w:id="138" w:author="K B" w:date="2016-08-08T08:58:00Z">
         <w:r>
           <w:rPr>
             <w:rFonts w:ascii="Brill" w:hAnsi="Brill"/>
@@ -2028,7 +2156,7 @@
           <w:t>ical reconstruction</w:t>
         </w:r>
       </w:ins>
-      <w:ins w:id="126" w:author="K B" w:date="2016-08-08T15:15:00Z">
+      <w:ins w:id="139" w:author="K B" w:date="2016-08-08T15:15:00Z">
         <w:r>
           <w:rPr>
             <w:rFonts w:ascii="Brill" w:hAnsi="Brill"/>
@@ -2046,7 +2174,7 @@
         </w:rPr>
         <w:t>.</w:t>
       </w:r>
-      <w:ins w:id="127" w:author="Konstantin Bogatyrev" w:date="2016-11-19T08:09:00Z">
+      <w:ins w:id="140" w:author="Konstantin Bogatyrev" w:date="2016-11-19T08:09:00Z">
         <w:r>
           <w:rPr>
             <w:rFonts w:ascii="Brill" w:hAnsi="Brill"/>
@@ -2065,7 +2193,7 @@
           <w:szCs w:val="28"/>
         </w:rPr>
       </w:pPr>
-      <w:ins w:id="128" w:author="K B" w:date="2016-08-07T22:45:00Z">
+      <w:ins w:id="141" w:author="K B" w:date="2016-08-07T22:45:00Z">
         <w:r>
           <w:rPr>
             <w:rFonts w:ascii="Brill" w:hAnsi="Brill"/>
@@ -2075,7 +2203,7 @@
           <w:t xml:space="preserve">However, </w:t>
         </w:r>
       </w:ins>
-      <w:del w:id="129" w:author="K B" w:date="2016-08-07T22:45:00Z">
+      <w:del w:id="142" w:author="K B" w:date="2016-08-07T22:45:00Z">
         <w:r>
           <w:rPr>
             <w:rFonts w:ascii="Brill" w:hAnsi="Brill"/>
@@ -2085,7 +2213,7 @@
           <w:delText xml:space="preserve">It </w:delText>
         </w:r>
       </w:del>
-      <w:ins w:id="130" w:author="K B" w:date="2016-08-07T22:45:00Z">
+      <w:ins w:id="143" w:author="K B" w:date="2016-08-07T22:45:00Z">
         <w:r>
           <w:rPr>
             <w:rFonts w:ascii="Brill" w:hAnsi="Brill"/>
@@ -2183,7 +2311,7 @@
         </w:rPr>
         <w:t xml:space="preserve"> be more </w:t>
       </w:r>
-      <w:del w:id="131" w:author="K B" w:date="2016-08-07T22:55:00Z">
+      <w:del w:id="144" w:author="K B" w:date="2016-08-07T22:55:00Z">
         <w:r>
           <w:rPr>
             <w:rFonts w:ascii="Brill" w:hAnsi="Brill"/>
@@ -2193,7 +2321,7 @@
           <w:delText xml:space="preserve">useful </w:delText>
         </w:r>
       </w:del>
-      <w:ins w:id="132" w:author="K B" w:date="2016-08-07T22:55:00Z">
+      <w:ins w:id="145" w:author="K B" w:date="2016-08-07T22:55:00Z">
         <w:r>
           <w:rPr>
             <w:rFonts w:ascii="Brill" w:hAnsi="Brill"/>
@@ -2235,7 +2363,7 @@
         </w:rPr>
         <w:t xml:space="preserve"> mini-etymological dictionary</w:t>
       </w:r>
-      <w:ins w:id="133" w:author="Konstantin Bogatyrev" w:date="2016-11-12T09:03:00Z">
+      <w:ins w:id="146" w:author="Konstantin Bogatyrev" w:date="2016-11-12T09:03:00Z">
         <w:r>
           <w:rPr>
             <w:rFonts w:ascii="Brill" w:hAnsi="Brill"/>
@@ -2245,7 +2373,7 @@
           <w:t>, a companion</w:t>
         </w:r>
       </w:ins>
-      <w:del w:id="134" w:author="Konstantin Bogatyrev" w:date="2016-11-12T09:03:00Z">
+      <w:del w:id="147" w:author="Konstantin Bogatyrev" w:date="2016-11-12T09:03:00Z">
         <w:r>
           <w:rPr>
             <w:rFonts w:ascii="Brill" w:hAnsi="Brill"/>
@@ -2325,232 +2453,214 @@
           <w:sz w:val="28"/>
           <w:szCs w:val="28"/>
         </w:rPr>
+        <w:t xml:space="preserve"> Derksen 2008</w:t>
+      </w:r>
+      <w:del w:id="148" w:author="K B" w:date="2016-08-09T10:51:00Z">
+        <w:r>
+          <w:rPr>
+            <w:rFonts w:ascii="Brill" w:hAnsi="Brill"/>
+            <w:sz w:val="28"/>
+            <w:szCs w:val="28"/>
+          </w:rPr>
+          <w:delText>,</w:delText>
+        </w:r>
+        <w:r>
+          <w:rPr>
+            <w:rFonts w:ascii="Brill" w:hAnsi="Brill"/>
+            <w:sz w:val="28"/>
+            <w:szCs w:val="28"/>
+          </w:rPr>
+          <w:delText xml:space="preserve"> </w:delText>
+        </w:r>
+      </w:del>
+      <w:ins w:id="149" w:author="K B" w:date="2016-08-09T10:51:00Z">
+        <w:r>
+          <w:rPr>
+            <w:rFonts w:ascii="Brill" w:hAnsi="Brill"/>
+            <w:sz w:val="28"/>
+            <w:szCs w:val="28"/>
+          </w:rPr>
+          <w:t xml:space="preserve">. </w:t>
+        </w:r>
+      </w:ins>
+      <w:del w:id="150" w:author="K B" w:date="2016-08-09T10:51:00Z">
+        <w:r>
+          <w:rPr>
+            <w:rFonts w:ascii="Brill" w:hAnsi="Brill"/>
+            <w:sz w:val="28"/>
+            <w:szCs w:val="28"/>
+          </w:rPr>
+          <w:delText>with</w:delText>
+        </w:r>
+        <w:r>
+          <w:rPr>
+            <w:rFonts w:ascii="Brill" w:hAnsi="Brill"/>
+            <w:sz w:val="28"/>
+            <w:szCs w:val="28"/>
+          </w:rPr>
+          <w:delText xml:space="preserve"> a</w:delText>
+        </w:r>
+      </w:del>
+      <w:ins w:id="151" w:author="K B" w:date="2016-08-09T10:51:00Z">
+        <w:r>
+          <w:rPr>
+            <w:rFonts w:ascii="Brill" w:hAnsi="Brill"/>
+            <w:sz w:val="28"/>
+            <w:szCs w:val="28"/>
+          </w:rPr>
+          <w:t>A</w:t>
+        </w:r>
+      </w:ins>
+      <w:r>
+        <w:rPr>
+          <w:rFonts w:ascii="Brill" w:hAnsi="Brill"/>
+          <w:sz w:val="28"/>
+          <w:szCs w:val="28"/>
+        </w:rPr>
+        <w:t xml:space="preserve"> narrow</w:t>
+      </w:r>
+      <w:del w:id="152" w:author="K B" w:date="2016-08-09T10:52:00Z">
+        <w:r>
+          <w:rPr>
+            <w:rFonts w:ascii="Brill" w:hAnsi="Brill"/>
+            <w:sz w:val="28"/>
+            <w:szCs w:val="28"/>
+          </w:rPr>
+          <w:delText>er</w:delText>
+        </w:r>
+      </w:del>
+      <w:r>
+        <w:rPr>
+          <w:rFonts w:ascii="Brill" w:hAnsi="Brill"/>
+          <w:sz w:val="28"/>
+          <w:szCs w:val="28"/>
+        </w:rPr>
+        <w:t xml:space="preserve"> focus </w:t>
+      </w:r>
+      <w:ins w:id="153" w:author="K B" w:date="2016-08-09T10:51:00Z">
+        <w:r>
+          <w:rPr>
+            <w:rFonts w:ascii="Brill" w:hAnsi="Brill"/>
+            <w:sz w:val="28"/>
+            <w:szCs w:val="28"/>
+          </w:rPr>
+          <w:t xml:space="preserve">on a particular group of dialects </w:t>
+        </w:r>
+      </w:ins>
+      <w:del w:id="154" w:author="K B" w:date="2016-08-09T10:51:00Z">
+        <w:r>
+          <w:rPr>
+            <w:rFonts w:ascii="Brill" w:hAnsi="Brill"/>
+            <w:sz w:val="28"/>
+            <w:szCs w:val="28"/>
+          </w:rPr>
+          <w:delText xml:space="preserve">that </w:delText>
+        </w:r>
+      </w:del>
+      <w:r>
+        <w:rPr>
+          <w:rFonts w:ascii="Brill" w:hAnsi="Brill"/>
+          <w:sz w:val="28"/>
+          <w:szCs w:val="28"/>
+        </w:rPr>
+        <w:t>may help</w:t>
+      </w:r>
+      <w:r>
+        <w:rPr>
+          <w:rFonts w:ascii="Brill" w:hAnsi="Brill"/>
+          <w:sz w:val="28"/>
+          <w:szCs w:val="28"/>
+        </w:rPr>
+        <w:t xml:space="preserve"> identify </w:t>
+      </w:r>
+      <w:del w:id="155" w:author="Konstantin Bogatyrev" w:date="2016-11-12T09:04:00Z">
+        <w:r>
+          <w:rPr>
+            <w:rFonts w:ascii="Brill" w:hAnsi="Brill"/>
+            <w:sz w:val="28"/>
+            <w:szCs w:val="28"/>
+          </w:rPr>
+          <w:delText xml:space="preserve"> </w:delText>
+        </w:r>
+      </w:del>
+      <w:r>
+        <w:rPr>
+          <w:rFonts w:ascii="Brill" w:hAnsi="Brill"/>
+          <w:sz w:val="28"/>
+          <w:szCs w:val="28"/>
+        </w:rPr>
+        <w:t xml:space="preserve">accentological </w:t>
+      </w:r>
+      <w:ins w:id="156" w:author="K B" w:date="2016-08-08T10:58:00Z">
+        <w:r>
+          <w:rPr>
+            <w:rFonts w:ascii="Brill" w:hAnsi="Brill"/>
+            <w:sz w:val="28"/>
+            <w:szCs w:val="28"/>
+          </w:rPr>
+          <w:t xml:space="preserve">and phonemic </w:t>
+        </w:r>
+      </w:ins>
+      <w:del w:id="157" w:author="K B" w:date="2016-08-08T09:01:00Z">
+        <w:r>
+          <w:rPr>
+            <w:rFonts w:ascii="Brill" w:hAnsi="Brill"/>
+            <w:sz w:val="28"/>
+            <w:szCs w:val="28"/>
+          </w:rPr>
+          <w:delText xml:space="preserve">properties </w:delText>
+        </w:r>
+      </w:del>
+      <w:ins w:id="158" w:author="K B" w:date="2016-08-08T10:58:00Z">
+        <w:r>
+          <w:rPr>
+            <w:rFonts w:ascii="Brill" w:hAnsi="Brill"/>
+            <w:sz w:val="28"/>
+            <w:szCs w:val="28"/>
+          </w:rPr>
+          <w:t xml:space="preserve">peculiarities </w:t>
+        </w:r>
+      </w:ins>
+      <w:del w:id="159" w:author="K B" w:date="2016-08-09T10:51:00Z">
+        <w:r>
+          <w:rPr>
+            <w:rFonts w:ascii="Brill" w:hAnsi="Brill"/>
+            <w:sz w:val="28"/>
+            <w:szCs w:val="28"/>
+          </w:rPr>
+          <w:delText>that may be</w:delText>
+        </w:r>
+      </w:del>
+      <w:ins w:id="160" w:author="K B" w:date="2016-08-09T10:52:00Z">
+        <w:r>
+          <w:rPr>
+            <w:rFonts w:ascii="Brill" w:hAnsi="Brill"/>
+            <w:sz w:val="28"/>
+            <w:szCs w:val="28"/>
+          </w:rPr>
+          <w:t>that</w:t>
+        </w:r>
+      </w:ins>
+      <w:ins w:id="161" w:author="K B" w:date="2016-08-09T10:51:00Z">
+        <w:r>
+          <w:rPr>
+            <w:rFonts w:ascii="Brill" w:hAnsi="Brill"/>
+            <w:sz w:val="28"/>
+            <w:szCs w:val="28"/>
+          </w:rPr>
+          <w:t xml:space="preserve"> are</w:t>
+        </w:r>
+      </w:ins>
+      <w:r>
+        <w:rPr>
+          <w:rFonts w:ascii="Brill" w:hAnsi="Brill"/>
+          <w:sz w:val="28"/>
+          <w:szCs w:val="28"/>
+        </w:rPr>
         <w:t xml:space="preserve"> </w:t>
       </w:r>
-      <w:proofErr w:type="spellStart"/>
-      <w:r>
-        <w:rPr>
-          <w:rFonts w:ascii="Brill" w:hAnsi="Brill"/>
-          <w:sz w:val="28"/>
-          <w:szCs w:val="28"/>
-        </w:rPr>
-        <w:t>Derksen</w:t>
-      </w:r>
-      <w:proofErr w:type="spellEnd"/>
-      <w:r>
-        <w:rPr>
-          <w:rFonts w:ascii="Brill" w:hAnsi="Brill"/>
-          <w:sz w:val="28"/>
-          <w:szCs w:val="28"/>
-        </w:rPr>
-        <w:t xml:space="preserve"> 2008</w:t>
-      </w:r>
-      <w:del w:id="135" w:author="K B" w:date="2016-08-09T10:51:00Z">
-        <w:r>
-          <w:rPr>
-            <w:rFonts w:ascii="Brill" w:hAnsi="Brill"/>
-            <w:sz w:val="28"/>
-            <w:szCs w:val="28"/>
-          </w:rPr>
-          <w:delText>,</w:delText>
-        </w:r>
-        <w:r>
-          <w:rPr>
-            <w:rFonts w:ascii="Brill" w:hAnsi="Brill"/>
-            <w:sz w:val="28"/>
-            <w:szCs w:val="28"/>
-          </w:rPr>
-          <w:delText xml:space="preserve"> </w:delText>
-        </w:r>
-      </w:del>
-      <w:ins w:id="136" w:author="K B" w:date="2016-08-09T10:51:00Z">
-        <w:r>
-          <w:rPr>
-            <w:rFonts w:ascii="Brill" w:hAnsi="Brill"/>
-            <w:sz w:val="28"/>
-            <w:szCs w:val="28"/>
-          </w:rPr>
-          <w:t xml:space="preserve">. </w:t>
-        </w:r>
-      </w:ins>
-      <w:del w:id="137" w:author="K B" w:date="2016-08-09T10:51:00Z">
-        <w:r>
-          <w:rPr>
-            <w:rFonts w:ascii="Brill" w:hAnsi="Brill"/>
-            <w:sz w:val="28"/>
-            <w:szCs w:val="28"/>
-          </w:rPr>
-          <w:delText>with</w:delText>
-        </w:r>
-        <w:r>
-          <w:rPr>
-            <w:rFonts w:ascii="Brill" w:hAnsi="Brill"/>
-            <w:sz w:val="28"/>
-            <w:szCs w:val="28"/>
-          </w:rPr>
-          <w:delText xml:space="preserve"> a</w:delText>
-        </w:r>
-      </w:del>
-      <w:ins w:id="138" w:author="K B" w:date="2016-08-09T10:51:00Z">
-        <w:r>
-          <w:rPr>
-            <w:rFonts w:ascii="Brill" w:hAnsi="Brill"/>
-            <w:sz w:val="28"/>
-            <w:szCs w:val="28"/>
-          </w:rPr>
-          <w:t>A</w:t>
-        </w:r>
-      </w:ins>
-      <w:r>
-        <w:rPr>
-          <w:rFonts w:ascii="Brill" w:hAnsi="Brill"/>
-          <w:sz w:val="28"/>
-          <w:szCs w:val="28"/>
-        </w:rPr>
-        <w:t xml:space="preserve"> narrow</w:t>
-      </w:r>
-      <w:del w:id="139" w:author="K B" w:date="2016-08-09T10:52:00Z">
-        <w:r>
-          <w:rPr>
-            <w:rFonts w:ascii="Brill" w:hAnsi="Brill"/>
-            <w:sz w:val="28"/>
-            <w:szCs w:val="28"/>
-          </w:rPr>
-          <w:delText>er</w:delText>
-        </w:r>
-      </w:del>
-      <w:r>
-        <w:rPr>
-          <w:rFonts w:ascii="Brill" w:hAnsi="Brill"/>
-          <w:sz w:val="28"/>
-          <w:szCs w:val="28"/>
-        </w:rPr>
-        <w:t xml:space="preserve"> focus </w:t>
-      </w:r>
-      <w:ins w:id="140" w:author="K B" w:date="2016-08-09T10:51:00Z">
-        <w:r>
-          <w:rPr>
-            <w:rFonts w:ascii="Brill" w:hAnsi="Brill"/>
-            <w:sz w:val="28"/>
-            <w:szCs w:val="28"/>
-          </w:rPr>
-          <w:t xml:space="preserve">on a particular group of dialects </w:t>
-        </w:r>
-      </w:ins>
-      <w:del w:id="141" w:author="K B" w:date="2016-08-09T10:51:00Z">
-        <w:r>
-          <w:rPr>
-            <w:rFonts w:ascii="Brill" w:hAnsi="Brill"/>
-            <w:sz w:val="28"/>
-            <w:szCs w:val="28"/>
-          </w:rPr>
-          <w:delText xml:space="preserve">that </w:delText>
-        </w:r>
-      </w:del>
-      <w:r>
-        <w:rPr>
-          <w:rFonts w:ascii="Brill" w:hAnsi="Brill"/>
-          <w:sz w:val="28"/>
-          <w:szCs w:val="28"/>
-        </w:rPr>
-        <w:t>may help</w:t>
-      </w:r>
-      <w:r>
-        <w:rPr>
-          <w:rFonts w:ascii="Brill" w:hAnsi="Brill"/>
-          <w:sz w:val="28"/>
-          <w:szCs w:val="28"/>
-        </w:rPr>
-        <w:t xml:space="preserve"> identify </w:t>
-      </w:r>
-      <w:del w:id="142" w:author="Konstantin Bogatyrev" w:date="2016-11-12T09:04:00Z">
-        <w:r>
-          <w:rPr>
-            <w:rFonts w:ascii="Brill" w:hAnsi="Brill"/>
-            <w:sz w:val="28"/>
-            <w:szCs w:val="28"/>
-          </w:rPr>
-          <w:delText xml:space="preserve"> </w:delText>
-        </w:r>
-      </w:del>
-      <w:r>
-        <w:rPr>
-          <w:rFonts w:ascii="Brill" w:hAnsi="Brill"/>
-          <w:sz w:val="28"/>
-          <w:szCs w:val="28"/>
-        </w:rPr>
-        <w:t xml:space="preserve">accentological </w:t>
-      </w:r>
-      <w:ins w:id="143" w:author="K B" w:date="2016-08-08T10:58:00Z">
-        <w:r>
-          <w:rPr>
-            <w:rFonts w:ascii="Brill" w:hAnsi="Brill"/>
-            <w:sz w:val="28"/>
-            <w:szCs w:val="28"/>
-          </w:rPr>
-          <w:t xml:space="preserve">and phonemic </w:t>
-        </w:r>
-      </w:ins>
-      <w:del w:id="144" w:author="K B" w:date="2016-08-08T09:01:00Z">
-        <w:r>
-          <w:rPr>
-            <w:rFonts w:ascii="Brill" w:hAnsi="Brill"/>
-            <w:sz w:val="28"/>
-            <w:szCs w:val="28"/>
-          </w:rPr>
-          <w:delText xml:space="preserve">properties </w:delText>
-        </w:r>
-      </w:del>
-      <w:ins w:id="145" w:author="K B" w:date="2016-08-08T10:58:00Z">
-        <w:r>
-          <w:rPr>
-            <w:rFonts w:ascii="Brill" w:hAnsi="Brill"/>
-            <w:sz w:val="28"/>
-            <w:szCs w:val="28"/>
-          </w:rPr>
-          <w:t xml:space="preserve">peculiarities </w:t>
-        </w:r>
-      </w:ins>
-      <w:del w:id="146" w:author="K B" w:date="2016-08-09T10:51:00Z">
-        <w:r>
-          <w:rPr>
-            <w:rFonts w:ascii="Brill" w:hAnsi="Brill"/>
-            <w:sz w:val="28"/>
-            <w:szCs w:val="28"/>
-          </w:rPr>
-          <w:delText>that may be</w:delText>
-        </w:r>
-      </w:del>
-      <w:ins w:id="147" w:author="K B" w:date="2016-08-09T10:52:00Z">
-        <w:r>
-          <w:rPr>
-            <w:rFonts w:ascii="Brill" w:hAnsi="Brill"/>
-            <w:sz w:val="28"/>
-            <w:szCs w:val="28"/>
-          </w:rPr>
-          <w:t>that</w:t>
-        </w:r>
-      </w:ins>
-      <w:ins w:id="148" w:author="K B" w:date="2016-08-09T10:51:00Z">
-        <w:r>
-          <w:rPr>
-            <w:rFonts w:ascii="Brill" w:hAnsi="Brill"/>
-            <w:sz w:val="28"/>
-            <w:szCs w:val="28"/>
-          </w:rPr>
-          <w:t xml:space="preserve"> are</w:t>
-        </w:r>
-      </w:ins>
-      <w:r>
-        <w:rPr>
-          <w:rFonts w:ascii="Brill" w:hAnsi="Brill"/>
-          <w:sz w:val="28"/>
-          <w:szCs w:val="28"/>
-        </w:rPr>
-        <w:t xml:space="preserve"> </w:t>
-      </w:r>
-      <w:ins w:id="149" w:author="K B" w:date="2016-08-07T20:55:00Z">
-        <w:del w:id="150" w:author="Konstantin Bogatyrev" w:date="2016-11-26T09:23:00Z">
+      <w:ins w:id="162" w:author="K B" w:date="2016-08-07T20:55:00Z">
+        <w:del w:id="163" w:author="Konstantin Bogatyrev" w:date="2016-11-26T09:23:00Z">
           <w:r>
             <w:rPr>
               <w:rFonts w:ascii="Brill" w:hAnsi="Brill"/>
@@ -2561,7 +2671,7 @@
           </w:r>
         </w:del>
       </w:ins>
-      <w:del w:id="151" w:author="Konstantin Bogatyrev" w:date="2016-11-26T09:23:00Z">
+      <w:del w:id="164" w:author="Konstantin Bogatyrev" w:date="2016-11-26T09:23:00Z">
         <w:r>
           <w:rPr>
             <w:rFonts w:ascii="Brill" w:hAnsi="Brill"/>
@@ -2571,7 +2681,7 @@
           <w:delText>to overlook</w:delText>
         </w:r>
       </w:del>
-      <w:ins w:id="152" w:author="Konstantin Bogatyrev" w:date="2016-11-26T09:23:00Z">
+      <w:ins w:id="165" w:author="Konstantin Bogatyrev" w:date="2016-11-26T09:23:00Z">
         <w:r>
           <w:rPr>
             <w:rFonts w:ascii="Brill" w:hAnsi="Brill"/>
@@ -2589,7 +2699,7 @@
         </w:rPr>
         <w:t xml:space="preserve"> </w:t>
       </w:r>
-      <w:del w:id="153" w:author="K B" w:date="2016-08-07T20:55:00Z">
+      <w:del w:id="166" w:author="K B" w:date="2016-08-07T20:55:00Z">
         <w:r>
           <w:rPr>
             <w:rFonts w:ascii="Brill" w:hAnsi="Brill"/>
@@ -2599,7 +2709,7 @@
           <w:delText>in a context of a broader</w:delText>
         </w:r>
       </w:del>
-      <w:ins w:id="154" w:author="K B" w:date="2016-08-09T10:52:00Z">
+      <w:ins w:id="167" w:author="K B" w:date="2016-08-09T10:52:00Z">
         <w:r>
           <w:rPr>
             <w:rFonts w:ascii="Brill" w:hAnsi="Brill"/>
@@ -2609,7 +2719,7 @@
           <w:t>in</w:t>
         </w:r>
       </w:ins>
-      <w:ins w:id="155" w:author="K B" w:date="2016-08-07T20:55:00Z">
+      <w:ins w:id="168" w:author="K B" w:date="2016-08-07T20:55:00Z">
         <w:r>
           <w:rPr>
             <w:rFonts w:ascii="Brill" w:hAnsi="Brill"/>
@@ -2619,7 +2729,7 @@
           <w:t xml:space="preserve"> a</w:t>
         </w:r>
       </w:ins>
-      <w:ins w:id="156" w:author="Konstantin Bogatyrev" w:date="2016-11-26T09:23:00Z">
+      <w:ins w:id="169" w:author="Konstantin Bogatyrev" w:date="2016-11-26T09:23:00Z">
         <w:r>
           <w:rPr>
             <w:rFonts w:ascii="Brill" w:hAnsi="Brill"/>
@@ -2629,8 +2739,8 @@
           <w:t xml:space="preserve"> broader </w:t>
         </w:r>
       </w:ins>
-      <w:ins w:id="157" w:author="K B" w:date="2016-08-07T20:55:00Z">
-        <w:del w:id="158" w:author="Konstantin Bogatyrev" w:date="2016-11-26T09:23:00Z">
+      <w:ins w:id="170" w:author="K B" w:date="2016-08-07T20:55:00Z">
+        <w:del w:id="171" w:author="Konstantin Bogatyrev" w:date="2016-11-26T09:23:00Z">
           <w:r>
             <w:rPr>
               <w:rFonts w:ascii="Brill" w:hAnsi="Brill"/>
@@ -2641,7 +2751,7 @@
           </w:r>
         </w:del>
       </w:ins>
-      <w:del w:id="159" w:author="Konstantin Bogatyrev" w:date="2016-11-26T09:23:00Z">
+      <w:del w:id="172" w:author="Konstantin Bogatyrev" w:date="2016-11-26T09:23:00Z">
         <w:r>
           <w:rPr>
             <w:rFonts w:ascii="Brill" w:hAnsi="Brill"/>
@@ -2659,7 +2769,7 @@
         </w:rPr>
         <w:t xml:space="preserve">etymological </w:t>
       </w:r>
-      <w:del w:id="160" w:author="Konstantin Bogatyrev" w:date="2016-11-12T09:05:00Z">
+      <w:del w:id="173" w:author="Konstantin Bogatyrev" w:date="2016-11-12T09:05:00Z">
         <w:r>
           <w:rPr>
             <w:rFonts w:ascii="Brill" w:hAnsi="Brill"/>
@@ -2669,7 +2779,7 @@
           <w:delText>dictionary</w:delText>
         </w:r>
       </w:del>
-      <w:ins w:id="161" w:author="Konstantin Bogatyrev" w:date="2016-11-12T09:05:00Z">
+      <w:ins w:id="174" w:author="Konstantin Bogatyrev" w:date="2016-11-12T09:05:00Z">
         <w:r>
           <w:rPr>
             <w:rFonts w:ascii="Brill" w:hAnsi="Brill"/>
@@ -2696,7 +2806,7 @@
           <w:szCs w:val="28"/>
         </w:rPr>
       </w:pPr>
-      <w:del w:id="162" w:author="K B" w:date="2016-08-07T20:56:00Z">
+      <w:del w:id="175" w:author="K B" w:date="2016-08-07T20:56:00Z">
         <w:r>
           <w:rPr>
             <w:rFonts w:ascii="Brill" w:hAnsi="Brill"/>
@@ -2706,7 +2816,7 @@
           <w:delText>Lastly, t</w:delText>
         </w:r>
       </w:del>
-      <w:del w:id="163" w:author="K B" w:date="2016-08-07T22:31:00Z">
+      <w:del w:id="176" w:author="K B" w:date="2016-08-07T22:31:00Z">
         <w:r>
           <w:rPr>
             <w:rFonts w:ascii="Brill" w:hAnsi="Brill"/>
@@ -2716,7 +2826,7 @@
           <w:delText>his</w:delText>
         </w:r>
       </w:del>
-      <w:ins w:id="164" w:author="K B" w:date="2016-08-07T22:31:00Z">
+      <w:ins w:id="177" w:author="K B" w:date="2016-08-07T22:31:00Z">
         <w:r>
           <w:rPr>
             <w:rFonts w:ascii="Brill" w:hAnsi="Brill"/>
@@ -2726,7 +2836,7 @@
           <w:t>Last but not</w:t>
         </w:r>
       </w:ins>
-      <w:ins w:id="165" w:author="K B" w:date="2016-08-07T22:46:00Z">
+      <w:ins w:id="178" w:author="K B" w:date="2016-08-07T22:46:00Z">
         <w:r>
           <w:rPr>
             <w:rFonts w:ascii="Brill" w:hAnsi="Brill"/>
@@ -2736,7 +2846,7 @@
           <w:t xml:space="preserve"> </w:t>
         </w:r>
       </w:ins>
-      <w:ins w:id="166" w:author="K B" w:date="2016-08-07T22:31:00Z">
+      <w:ins w:id="179" w:author="K B" w:date="2016-08-07T22:31:00Z">
         <w:r>
           <w:rPr>
             <w:rFonts w:ascii="Brill" w:hAnsi="Brill"/>
@@ -2754,7 +2864,7 @@
         </w:rPr>
         <w:t xml:space="preserve"> publication</w:t>
       </w:r>
-      <w:del w:id="167" w:author="K B" w:date="2016-08-07T22:46:00Z">
+      <w:del w:id="180" w:author="K B" w:date="2016-08-07T22:46:00Z">
         <w:r>
           <w:rPr>
             <w:rFonts w:ascii="Brill" w:hAnsi="Brill"/>
@@ -2772,7 +2882,7 @@
           <w:delText xml:space="preserve">edition </w:delText>
         </w:r>
       </w:del>
-      <w:del w:id="168" w:author="K B" w:date="2016-08-08T09:01:00Z">
+      <w:del w:id="181" w:author="K B" w:date="2016-08-08T09:01:00Z">
         <w:r>
           <w:rPr>
             <w:rFonts w:ascii="Brill" w:hAnsi="Brill"/>
@@ -2798,7 +2908,7 @@
           <w:delText>ble</w:delText>
         </w:r>
       </w:del>
-      <w:ins w:id="169" w:author="K B" w:date="2016-08-08T09:02:00Z">
+      <w:ins w:id="182" w:author="K B" w:date="2016-08-08T09:02:00Z">
         <w:r>
           <w:rPr>
             <w:rFonts w:ascii="Brill" w:hAnsi="Brill"/>
@@ -2808,7 +2918,7 @@
           <w:t xml:space="preserve"> </w:t>
         </w:r>
       </w:ins>
-      <w:ins w:id="170" w:author="K B" w:date="2016-08-08T09:01:00Z">
+      <w:ins w:id="183" w:author="K B" w:date="2016-08-08T09:01:00Z">
         <w:r>
           <w:rPr>
             <w:rFonts w:ascii="Brill" w:hAnsi="Brill"/>
@@ -2818,7 +2928,7 @@
           <w:t>provided</w:t>
         </w:r>
       </w:ins>
-      <w:ins w:id="171" w:author="K B" w:date="2016-08-08T09:02:00Z">
+      <w:ins w:id="184" w:author="K B" w:date="2016-08-08T09:02:00Z">
         <w:r>
           <w:rPr>
             <w:rFonts w:ascii="Brill" w:hAnsi="Brill"/>
@@ -2828,7 +2938,7 @@
           <w:t xml:space="preserve"> </w:t>
         </w:r>
       </w:ins>
-      <w:ins w:id="172" w:author="K B" w:date="2016-08-08T09:01:00Z">
+      <w:ins w:id="185" w:author="K B" w:date="2016-08-08T09:01:00Z">
         <w:r>
           <w:rPr>
             <w:rFonts w:ascii="Brill" w:hAnsi="Brill"/>
@@ -2846,8 +2956,8 @@
         </w:rPr>
         <w:t xml:space="preserve"> to correct </w:t>
       </w:r>
-      <w:ins w:id="173" w:author="K B" w:date="2016-08-07T22:46:00Z">
-        <w:del w:id="174" w:author="Konstantin Bogatyrev" w:date="2016-11-12T09:05:00Z">
+      <w:ins w:id="186" w:author="K B" w:date="2016-08-07T22:46:00Z">
+        <w:del w:id="187" w:author="Konstantin Bogatyrev" w:date="2016-11-12T09:05:00Z">
           <w:r>
             <w:rPr>
               <w:rFonts w:ascii="Brill" w:hAnsi="Brill"/>
@@ -2858,7 +2968,7 @@
           </w:r>
         </w:del>
       </w:ins>
-      <w:ins w:id="175" w:author="Konstantin Bogatyrev" w:date="2016-11-12T09:05:00Z">
+      <w:ins w:id="188" w:author="Konstantin Bogatyrev" w:date="2016-11-12T09:05:00Z">
         <w:r>
           <w:rPr>
             <w:rFonts w:ascii="Brill" w:hAnsi="Brill"/>
@@ -2868,7 +2978,7 @@
           <w:t>several</w:t>
         </w:r>
       </w:ins>
-      <w:ins w:id="176" w:author="K B" w:date="2016-08-07T22:46:00Z">
+      <w:ins w:id="189" w:author="K B" w:date="2016-08-07T22:46:00Z">
         <w:r>
           <w:rPr>
             <w:rFonts w:ascii="Brill" w:hAnsi="Brill"/>
@@ -2886,7 +2996,7 @@
         </w:rPr>
         <w:t xml:space="preserve">errors and omissions. In addition to </w:t>
       </w:r>
-      <w:del w:id="177" w:author="K B" w:date="2016-08-08T15:18:00Z">
+      <w:del w:id="190" w:author="K B" w:date="2016-08-08T15:18:00Z">
         <w:r>
           <w:rPr>
             <w:rFonts w:ascii="Brill" w:hAnsi="Brill"/>
@@ -2912,8 +3022,8 @@
         </w:rPr>
         <w:t xml:space="preserve"> in </w:t>
       </w:r>
-      <w:ins w:id="178" w:author="K B" w:date="2016-08-08T15:18:00Z">
-        <w:del w:id="179" w:author="Konstantin Bogatyrev" w:date="2016-11-12T09:05:00Z">
+      <w:ins w:id="191" w:author="K B" w:date="2016-08-08T15:18:00Z">
+        <w:del w:id="192" w:author="Konstantin Bogatyrev" w:date="2016-11-12T09:05:00Z">
           <w:r>
             <w:rPr>
               <w:rFonts w:ascii="Brill" w:hAnsi="Brill"/>
@@ -2924,7 +3034,7 @@
           </w:r>
         </w:del>
       </w:ins>
-      <w:ins w:id="180" w:author="Konstantin Bogatyrev" w:date="2016-11-12T09:05:00Z">
+      <w:ins w:id="193" w:author="Konstantin Bogatyrev" w:date="2016-11-12T09:05:00Z">
         <w:r>
           <w:rPr>
             <w:rFonts w:ascii="Brill" w:hAnsi="Brill"/>
@@ -2934,7 +3044,7 @@
           <w:t>a few</w:t>
         </w:r>
       </w:ins>
-      <w:ins w:id="181" w:author="K B" w:date="2016-08-08T15:18:00Z">
+      <w:ins w:id="194" w:author="K B" w:date="2016-08-08T15:18:00Z">
         <w:r>
           <w:rPr>
             <w:rFonts w:ascii="Brill" w:hAnsi="Brill"/>
@@ -2976,7 +3086,7 @@
         </w:rPr>
         <w:t xml:space="preserve">es, </w:t>
       </w:r>
-      <w:del w:id="182" w:author="K B" w:date="2016-08-07T20:57:00Z">
+      <w:del w:id="195" w:author="K B" w:date="2016-08-07T20:57:00Z">
         <w:r>
           <w:rPr>
             <w:rFonts w:ascii="Brill" w:hAnsi="Brill"/>
@@ -2986,7 +3096,7 @@
           <w:delText xml:space="preserve">these </w:delText>
         </w:r>
       </w:del>
-      <w:ins w:id="183" w:author="K B" w:date="2016-08-07T20:57:00Z">
+      <w:ins w:id="196" w:author="K B" w:date="2016-08-07T20:57:00Z">
         <w:r>
           <w:rPr>
             <w:rFonts w:ascii="Brill" w:hAnsi="Brill"/>
@@ -3004,7 +3114,7 @@
         </w:rPr>
         <w:t xml:space="preserve">include </w:t>
       </w:r>
-      <w:del w:id="184" w:author="K B" w:date="2016-08-07T22:47:00Z">
+      <w:del w:id="197" w:author="K B" w:date="2016-08-07T22:47:00Z">
         <w:r>
           <w:rPr>
             <w:rFonts w:ascii="Brill" w:hAnsi="Brill"/>
@@ -3038,7 +3148,7 @@
         </w:rPr>
         <w:t xml:space="preserve"> </w:t>
       </w:r>
-      <w:ins w:id="185" w:author="K B" w:date="2016-08-08T13:03:00Z">
+      <w:ins w:id="198" w:author="K B" w:date="2016-08-08T13:03:00Z">
         <w:r>
           <w:rPr>
             <w:rFonts w:ascii="Brill" w:hAnsi="Brill"/>
@@ -3056,7 +3166,7 @@
         </w:rPr>
         <w:t xml:space="preserve">, most </w:t>
       </w:r>
-      <w:del w:id="186" w:author="Konstantin Bogatyrev" w:date="2016-11-12T09:06:00Z">
+      <w:del w:id="199" w:author="Konstantin Bogatyrev" w:date="2016-11-12T09:06:00Z">
         <w:r>
           <w:rPr>
             <w:rFonts w:ascii="Brill" w:hAnsi="Brill"/>
@@ -3066,7 +3176,7 @@
           <w:delText>egregiously</w:delText>
         </w:r>
       </w:del>
-      <w:ins w:id="187" w:author="Konstantin Bogatyrev" w:date="2016-11-12T09:06:00Z">
+      <w:ins w:id="200" w:author="Konstantin Bogatyrev" w:date="2016-11-12T09:06:00Z">
         <w:r>
           <w:rPr>
             <w:rFonts w:ascii="Brill" w:hAnsi="Brill"/>
@@ -3100,7 +3210,6 @@
         </w:rPr>
         <w:t xml:space="preserve">reference to </w:t>
       </w:r>
-      <w:proofErr w:type="spellStart"/>
       <w:r>
         <w:rPr>
           <w:rFonts w:ascii="Brill" w:hAnsi="Brill"/>
@@ -3139,16 +3248,7 @@
           <w:sz w:val="28"/>
           <w:szCs w:val="28"/>
         </w:rPr>
-        <w:t>'s</w:t>
-      </w:r>
-      <w:proofErr w:type="spellEnd"/>
-      <w:r>
-        <w:rPr>
-          <w:rFonts w:ascii="Brill" w:hAnsi="Brill"/>
-          <w:sz w:val="28"/>
-          <w:szCs w:val="28"/>
-        </w:rPr>
-        <w:t xml:space="preserve"> grammatical treatise</w:t>
+        <w:t>'s grammatical treatise</w:t>
       </w:r>
       <w:r>
         <w:rPr>
@@ -3171,7 +3271,7 @@
           <w:rFonts w:ascii="Brill" w:hAnsi="Brill"/>
           <w:sz w:val="28"/>
           <w:szCs w:val="28"/>
-          <w:rPrChange w:id="188" w:author="K B" w:date="2016-08-07T22:47:00Z">
+          <w:rPrChange w:id="201" w:author="K B" w:date="2016-08-07T22:47:00Z">
             <w:rPr>
               <w:rFonts w:ascii="Brill" w:hAnsi="Brill"/>
               <w:sz w:val="28"/>
@@ -3195,7 +3295,7 @@
           <w:rFonts w:ascii="Brill" w:hAnsi="Brill"/>
           <w:sz w:val="28"/>
           <w:szCs w:val="28"/>
-          <w:rPrChange w:id="189" w:author="K B" w:date="2016-08-07T22:47:00Z">
+          <w:rPrChange w:id="202" w:author="K B" w:date="2016-08-07T22:47:00Z">
             <w:rPr>
               <w:rFonts w:ascii="Brill" w:hAnsi="Brill"/>
               <w:sz w:val="28"/>
@@ -3222,7 +3322,7 @@
         </w:rPr>
         <w:t xml:space="preserve">, as well as incomplete and occasionally erroneous rules that explain </w:t>
       </w:r>
-      <w:del w:id="190" w:author="K B" w:date="2016-08-07T21:00:00Z">
+      <w:del w:id="203" w:author="K B" w:date="2016-08-07T21:00:00Z">
         <w:r>
           <w:rPr>
             <w:rFonts w:ascii="Brill" w:hAnsi="Brill"/>
@@ -3232,7 +3332,7 @@
           <w:delText xml:space="preserve">transitions </w:delText>
         </w:r>
       </w:del>
-      <w:ins w:id="191" w:author="K B" w:date="2016-08-07T21:00:00Z">
+      <w:ins w:id="204" w:author="K B" w:date="2016-08-07T21:00:00Z">
         <w:r>
           <w:rPr>
             <w:rFonts w:ascii="Brill" w:hAnsi="Brill"/>
@@ -3250,7 +3350,7 @@
         </w:rPr>
         <w:t xml:space="preserve">between Lorentz’ transcription and </w:t>
       </w:r>
-      <w:del w:id="192" w:author="K B" w:date="2016-08-07T21:00:00Z">
+      <w:del w:id="205" w:author="K B" w:date="2016-08-07T21:00:00Z">
         <w:r>
           <w:rPr>
             <w:rFonts w:ascii="Brill" w:hAnsi="Brill"/>
@@ -3260,7 +3360,7 @@
           <w:delText xml:space="preserve">its </w:delText>
         </w:r>
       </w:del>
-      <w:ins w:id="193" w:author="K B" w:date="2016-08-07T21:00:00Z">
+      <w:ins w:id="206" w:author="K B" w:date="2016-08-07T21:00:00Z">
         <w:r>
           <w:rPr>
             <w:rFonts w:ascii="Brill" w:hAnsi="Brill"/>
@@ -3278,7 +3378,7 @@
         </w:rPr>
         <w:t xml:space="preserve">simplified </w:t>
       </w:r>
-      <w:del w:id="194" w:author="K B" w:date="2016-08-07T21:00:00Z">
+      <w:del w:id="207" w:author="K B" w:date="2016-08-07T21:00:00Z">
         <w:r>
           <w:rPr>
             <w:rFonts w:ascii="Brill" w:hAnsi="Brill"/>
@@ -3288,7 +3388,7 @@
           <w:delText xml:space="preserve">version </w:delText>
         </w:r>
       </w:del>
-      <w:ins w:id="195" w:author="K B" w:date="2016-08-07T21:00:00Z">
+      <w:ins w:id="208" w:author="K B" w:date="2016-08-07T21:00:00Z">
         <w:r>
           <w:rPr>
             <w:rFonts w:ascii="Brill" w:hAnsi="Brill"/>
@@ -3298,7 +3398,7 @@
           <w:t>spelling</w:t>
         </w:r>
       </w:ins>
-      <w:del w:id="196" w:author="K B" w:date="2016-08-09T10:53:00Z">
+      <w:del w:id="209" w:author="K B" w:date="2016-08-09T10:53:00Z">
         <w:r>
           <w:rPr>
             <w:rFonts w:ascii="Brill" w:hAnsi="Brill"/>
@@ -3322,9 +3422,18 @@
           <w:sz w:val="28"/>
           <w:szCs w:val="28"/>
         </w:rPr>
-        <w:t xml:space="preserve"> I take this opportunity to apologize to the readers and publishers of the original text</w:t>
-      </w:r>
-      <w:ins w:id="197" w:author="K B" w:date="2016-08-07T21:00:00Z">
+        <w:t xml:space="preserve"> I </w:t>
+      </w:r>
+      <w:r>
+        <w:rPr>
+          <w:rFonts w:ascii="Brill" w:hAnsi="Brill"/>
+          <w:sz w:val="28"/>
+          <w:szCs w:val="28"/>
+        </w:rPr>
+        <w:lastRenderedPageBreak/>
+        <w:t>take this opportunity to apologize to the readers and publishers of the original text</w:t>
+      </w:r>
+      <w:ins w:id="210" w:author="K B" w:date="2016-08-07T21:00:00Z">
         <w:r>
           <w:rPr>
             <w:rFonts w:ascii="Brill" w:hAnsi="Brill"/>
@@ -3334,7 +3443,7 @@
           <w:t xml:space="preserve"> for unintentional confusion that </w:t>
         </w:r>
       </w:ins>
-      <w:ins w:id="198" w:author="K B" w:date="2016-08-07T21:02:00Z">
+      <w:ins w:id="211" w:author="K B" w:date="2016-08-07T21:02:00Z">
         <w:r>
           <w:rPr>
             <w:rFonts w:ascii="Brill" w:hAnsi="Brill"/>
@@ -3344,7 +3453,7 @@
           <w:t xml:space="preserve">this </w:t>
         </w:r>
       </w:ins>
-      <w:ins w:id="199" w:author="K B" w:date="2016-08-07T22:32:00Z">
+      <w:ins w:id="212" w:author="K B" w:date="2016-08-07T22:32:00Z">
         <w:r>
           <w:rPr>
             <w:rFonts w:ascii="Brill" w:hAnsi="Brill"/>
@@ -3354,7 +3463,7 @@
           <w:t>may</w:t>
         </w:r>
       </w:ins>
-      <w:ins w:id="200" w:author="K B" w:date="2016-08-09T10:58:00Z">
+      <w:ins w:id="213" w:author="K B" w:date="2016-08-09T10:58:00Z">
         <w:r>
           <w:rPr>
             <w:rFonts w:ascii="Brill" w:hAnsi="Brill"/>
@@ -3364,7 +3473,7 @@
           <w:t xml:space="preserve"> have</w:t>
         </w:r>
       </w:ins>
-      <w:ins w:id="201" w:author="K B" w:date="2016-08-07T21:02:00Z">
+      <w:ins w:id="214" w:author="K B" w:date="2016-08-07T21:02:00Z">
         <w:r>
           <w:rPr>
             <w:rFonts w:ascii="Brill" w:hAnsi="Brill"/>
@@ -3374,7 +3483,7 @@
           <w:t xml:space="preserve"> </w:t>
         </w:r>
       </w:ins>
-      <w:ins w:id="202" w:author="K B" w:date="2016-08-09T12:25:00Z">
+      <w:ins w:id="215" w:author="K B" w:date="2016-08-09T12:25:00Z">
         <w:r>
           <w:rPr>
             <w:rFonts w:ascii="Brill" w:hAnsi="Brill"/>
@@ -3427,7 +3536,7 @@
         </w:rPr>
         <w:t xml:space="preserve">generous </w:t>
       </w:r>
-      <w:del w:id="203" w:author="K B" w:date="2016-08-09T08:45:00Z">
+      <w:del w:id="216" w:author="K B" w:date="2016-08-09T08:45:00Z">
         <w:r>
           <w:rPr>
             <w:rFonts w:ascii="Brill" w:hAnsi="Brill"/>
@@ -3438,7 +3547,7 @@
           <w:delText xml:space="preserve">help </w:delText>
         </w:r>
       </w:del>
-      <w:ins w:id="204" w:author="K B" w:date="2016-08-09T08:45:00Z">
+      <w:ins w:id="217" w:author="K B" w:date="2016-08-09T08:45:00Z">
         <w:r>
           <w:rPr>
             <w:rFonts w:ascii="Brill" w:hAnsi="Brill"/>
@@ -3448,7 +3557,7 @@
           </w:rPr>
           <w:t xml:space="preserve">assistance </w:t>
         </w:r>
-        <w:del w:id="205" w:author="Konstantin Bogatyrev" w:date="2016-11-12T09:06:00Z">
+        <w:del w:id="218" w:author="Konstantin Bogatyrev" w:date="2016-11-12T09:06:00Z">
           <w:r>
             <w:rPr>
               <w:rFonts w:ascii="Brill" w:hAnsi="Brill"/>
@@ -3475,36 +3584,8 @@
           <w:sz w:val="28"/>
           <w:szCs w:val="28"/>
         </w:rPr>
-        <w:t xml:space="preserve">Philipp </w:t>
-      </w:r>
-      <w:proofErr w:type="spellStart"/>
-      <w:r>
-        <w:rPr>
-          <w:rFonts w:ascii="Brill" w:hAnsi="Brill"/>
-          <w:sz w:val="28"/>
-          <w:szCs w:val="28"/>
-        </w:rPr>
-        <w:t>Krylov</w:t>
-      </w:r>
-      <w:proofErr w:type="spellEnd"/>
-      <w:r>
-        <w:rPr>
-          <w:rFonts w:ascii="Brill" w:hAnsi="Brill"/>
-          <w:sz w:val="28"/>
-          <w:szCs w:val="28"/>
-        </w:rPr>
-        <w:t xml:space="preserve"> and Dr. Sergey </w:t>
-      </w:r>
-      <w:proofErr w:type="spellStart"/>
-      <w:r>
-        <w:rPr>
-          <w:rFonts w:ascii="Brill" w:hAnsi="Brill"/>
-          <w:sz w:val="28"/>
-          <w:szCs w:val="28"/>
-        </w:rPr>
-        <w:t>Krylov</w:t>
-      </w:r>
-      <w:proofErr w:type="spellEnd"/>
+        <w:t>Philipp Krylov and Dr. Sergey Krylov</w:t>
+      </w:r>
       <w:r>
         <w:rPr>
           <w:rFonts w:ascii="Brill" w:hAnsi="Brill"/>
@@ -3513,7 +3594,7 @@
         </w:rPr>
         <w:t xml:space="preserve"> who helped </w:t>
       </w:r>
-      <w:del w:id="206" w:author="Konstantin Bogatyrev" w:date="2016-11-26T09:24:00Z">
+      <w:del w:id="219" w:author="Konstantin Bogatyrev" w:date="2016-11-26T09:24:00Z">
         <w:r>
           <w:rPr>
             <w:rFonts w:ascii="Brill" w:hAnsi="Brill"/>
@@ -3539,9 +3620,7 @@
         </w:rPr>
         <w:t xml:space="preserve"> the original manuscript </w:t>
       </w:r>
-      <w:bookmarkStart w:id="207" w:name="_GoBack"/>
-      <w:bookmarkEnd w:id="207"/>
-      <w:del w:id="208" w:author="Konstantin Bogatyrev" w:date="2016-12-17T10:07:00Z">
+      <w:del w:id="220" w:author="Konstantin Bogatyrev" w:date="2016-12-17T10:07:00Z">
         <w:r>
           <w:rPr>
             <w:rFonts w:ascii="Brill" w:hAnsi="Brill"/>
@@ -3613,7 +3692,7 @@
         </w:rPr>
         <w:t xml:space="preserve">corrected </w:t>
       </w:r>
-      <w:ins w:id="209" w:author="K B" w:date="2016-08-07T21:03:00Z">
+      <w:ins w:id="221" w:author="K B" w:date="2016-08-07T21:03:00Z">
         <w:r>
           <w:rPr>
             <w:rFonts w:ascii="Brill" w:hAnsi="Brill"/>
@@ -3642,7 +3721,7 @@
         </w:rPr>
         <w:t xml:space="preserve"> </w:t>
       </w:r>
-      <w:del w:id="210" w:author="Konstantin Bogatyrev" w:date="2016-11-26T09:24:00Z">
+      <w:del w:id="222" w:author="Konstantin Bogatyrev" w:date="2016-11-26T09:24:00Z">
         <w:r>
           <w:rPr>
             <w:rFonts w:ascii="Brill" w:hAnsi="Brill"/>
@@ -3734,7 +3813,7 @@
         </w:rPr>
         <w:t>y</w:t>
       </w:r>
-      <w:ins w:id="211" w:author="K B" w:date="2016-08-09T08:44:00Z">
+      <w:ins w:id="223" w:author="K B" w:date="2016-08-09T08:44:00Z">
         <w:r>
           <w:rPr>
             <w:rFonts w:ascii="Brill" w:hAnsi="Brill"/>
@@ -3791,25 +3870,47 @@
           <w:sz w:val="28"/>
           <w:szCs w:val="28"/>
         </w:rPr>
-        <w:t xml:space="preserve">Sergey </w:t>
-      </w:r>
-      <w:proofErr w:type="spellStart"/>
-      <w:r>
-        <w:rPr>
-          <w:rFonts w:ascii="Brill" w:hAnsi="Brill"/>
-          <w:sz w:val="28"/>
-          <w:szCs w:val="28"/>
-        </w:rPr>
-        <w:t>Bolotov</w:t>
-      </w:r>
-      <w:proofErr w:type="spellEnd"/>
-      <w:r>
-        <w:rPr>
-          <w:rFonts w:ascii="Brill" w:hAnsi="Brill"/>
-          <w:sz w:val="28"/>
-          <w:szCs w:val="28"/>
-        </w:rPr>
-        <w:t xml:space="preserve">, </w:t>
+        <w:t xml:space="preserve">Sergey Bolotov, </w:t>
+      </w:r>
+      <w:r>
+        <w:rPr>
+          <w:rFonts w:ascii="Brill" w:hAnsi="Brill"/>
+          <w:sz w:val="28"/>
+          <w:szCs w:val="28"/>
+        </w:rPr>
+        <w:t xml:space="preserve">Dr. Rimma Bulatova, Dr. Vladimir Dybo, </w:t>
+      </w:r>
+      <w:r>
+        <w:rPr>
+          <w:rFonts w:ascii="Brill" w:hAnsi="Brill"/>
+          <w:sz w:val="28"/>
+          <w:szCs w:val="28"/>
+        </w:rPr>
+        <w:t>Dr.</w:t>
+      </w:r>
+      <w:r>
+        <w:rPr>
+          <w:rFonts w:ascii="Brill" w:hAnsi="Brill"/>
+          <w:sz w:val="28"/>
+          <w:szCs w:val="28"/>
+        </w:rPr>
+        <w:t xml:space="preserve"> Vyacheslav Ivanov, </w:t>
+      </w:r>
+      <w:r>
+        <w:rPr>
+          <w:rFonts w:ascii="Brill" w:hAnsi="Brill"/>
+          <w:sz w:val="28"/>
+          <w:szCs w:val="28"/>
+        </w:rPr>
+        <w:t xml:space="preserve">Dr. Werner Lehfeldt , </w:t>
+      </w:r>
+      <w:r>
+        <w:rPr>
+          <w:rFonts w:ascii="Brill" w:hAnsi="Brill"/>
+          <w:sz w:val="28"/>
+          <w:szCs w:val="28"/>
+        </w:rPr>
+        <w:t xml:space="preserve">Dr. Sergey Nikolaev, </w:t>
       </w:r>
       <w:r>
         <w:rPr>
@@ -3819,16 +3920,86 @@
         </w:rPr>
         <w:t xml:space="preserve">Dr. </w:t>
       </w:r>
-      <w:proofErr w:type="spellStart"/>
-      <w:r>
-        <w:rPr>
-          <w:rFonts w:ascii="Brill" w:hAnsi="Brill"/>
-          <w:sz w:val="28"/>
-          <w:szCs w:val="28"/>
-        </w:rPr>
-        <w:t>Rimma</w:t>
-      </w:r>
-      <w:proofErr w:type="spellEnd"/>
+      <w:r>
+        <w:rPr>
+          <w:rFonts w:ascii="Brill" w:hAnsi="Brill"/>
+          <w:sz w:val="28"/>
+          <w:szCs w:val="28"/>
+        </w:rPr>
+        <w:t>Reinhold Olesch</w:t>
+      </w:r>
+      <w:r>
+        <w:rPr>
+          <w:rFonts w:ascii="Brill" w:hAnsi="Brill"/>
+          <w:sz w:val="28"/>
+          <w:szCs w:val="28"/>
+        </w:rPr>
+        <w:t xml:space="preserve">, Dr. </w:t>
+      </w:r>
+      <w:r>
+        <w:rPr>
+          <w:rFonts w:ascii="Brill" w:hAnsi="Brill"/>
+          <w:sz w:val="28"/>
+          <w:szCs w:val="28"/>
+        </w:rPr>
+        <w:t>Hans Roth</w:t>
+      </w:r>
+      <w:r>
+        <w:rPr>
+          <w:rFonts w:ascii="Brill" w:hAnsi="Brill"/>
+          <w:sz w:val="28"/>
+          <w:szCs w:val="28"/>
+        </w:rPr>
+        <w:t xml:space="preserve">e, </w:t>
+      </w:r>
+      <w:r>
+        <w:rPr>
+          <w:rFonts w:ascii="Brill" w:hAnsi="Brill"/>
+          <w:sz w:val="28"/>
+          <w:szCs w:val="28"/>
+        </w:rPr>
+        <w:t>Dr.</w:t>
+      </w:r>
+      <w:r>
+        <w:rPr>
+          <w:rFonts w:ascii="Brill" w:hAnsi="Brill"/>
+          <w:sz w:val="28"/>
+          <w:szCs w:val="28"/>
+        </w:rPr>
+        <w:t xml:space="preserve"> Adam Suprun, </w:t>
+      </w:r>
+      <w:r>
+        <w:rPr>
+          <w:rFonts w:ascii="Brill" w:hAnsi="Brill"/>
+          <w:sz w:val="28"/>
+          <w:szCs w:val="28"/>
+        </w:rPr>
+        <w:t xml:space="preserve">and </w:t>
+      </w:r>
+      <w:r>
+        <w:rPr>
+          <w:rFonts w:ascii="Brill" w:hAnsi="Brill"/>
+          <w:sz w:val="28"/>
+          <w:szCs w:val="28"/>
+        </w:rPr>
+        <w:t>Dr.</w:t>
+      </w:r>
+      <w:r>
+        <w:rPr>
+          <w:rFonts w:ascii="Brill" w:hAnsi="Brill"/>
+          <w:sz w:val="28"/>
+          <w:szCs w:val="28"/>
+        </w:rPr>
+        <w:t xml:space="preserve"> Andrey Zaliznyak</w:t>
+      </w:r>
+      <w:r>
+        <w:rPr>
+          <w:rFonts w:ascii="Brill" w:hAnsi="Brill"/>
+          <w:sz w:val="28"/>
+          <w:szCs w:val="28"/>
+        </w:rPr>
+        <w:t>.</w:t>
+      </w:r>
       <w:r>
         <w:rPr>
           <w:rFonts w:ascii="Brill" w:hAnsi="Brill"/>
@@ -3837,280 +4008,120 @@
         </w:rPr>
         <w:t xml:space="preserve"> </w:t>
       </w:r>
-      <w:proofErr w:type="spellStart"/>
-      <w:r>
-        <w:rPr>
-          <w:rFonts w:ascii="Brill" w:hAnsi="Brill"/>
-          <w:sz w:val="28"/>
-          <w:szCs w:val="28"/>
-        </w:rPr>
-        <w:t>Bulatova</w:t>
-      </w:r>
-      <w:proofErr w:type="spellEnd"/>
-      <w:r>
-        <w:rPr>
-          <w:rFonts w:ascii="Brill" w:hAnsi="Brill"/>
-          <w:sz w:val="28"/>
-          <w:szCs w:val="28"/>
-        </w:rPr>
-        <w:t xml:space="preserve">, Dr. Vladimir </w:t>
-      </w:r>
-      <w:proofErr w:type="spellStart"/>
-      <w:r>
-        <w:rPr>
-          <w:rFonts w:ascii="Brill" w:hAnsi="Brill"/>
-          <w:sz w:val="28"/>
-          <w:szCs w:val="28"/>
-        </w:rPr>
-        <w:t>Dybo</w:t>
-      </w:r>
-      <w:proofErr w:type="spellEnd"/>
-      <w:r>
-        <w:rPr>
-          <w:rFonts w:ascii="Brill" w:hAnsi="Brill"/>
-          <w:sz w:val="28"/>
-          <w:szCs w:val="28"/>
-        </w:rPr>
-        <w:t xml:space="preserve">, </w:t>
-      </w:r>
-      <w:r>
-        <w:rPr>
-          <w:rFonts w:ascii="Brill" w:hAnsi="Brill"/>
-          <w:sz w:val="28"/>
-          <w:szCs w:val="28"/>
-        </w:rPr>
-        <w:t>Dr.</w:t>
-      </w:r>
-      <w:r>
-        <w:rPr>
-          <w:rFonts w:ascii="Brill" w:hAnsi="Brill"/>
-          <w:sz w:val="28"/>
-          <w:szCs w:val="28"/>
-        </w:rPr>
-        <w:t xml:space="preserve"> </w:t>
-      </w:r>
-      <w:proofErr w:type="spellStart"/>
-      <w:r>
-        <w:rPr>
-          <w:rFonts w:ascii="Brill" w:hAnsi="Brill"/>
-          <w:sz w:val="28"/>
-          <w:szCs w:val="28"/>
-        </w:rPr>
-        <w:t>Vyacheslav</w:t>
-      </w:r>
-      <w:proofErr w:type="spellEnd"/>
-      <w:r>
-        <w:rPr>
-          <w:rFonts w:ascii="Brill" w:hAnsi="Brill"/>
-          <w:sz w:val="28"/>
-          <w:szCs w:val="28"/>
-        </w:rPr>
-        <w:t xml:space="preserve"> Ivanov, </w:t>
-      </w:r>
-      <w:r>
-        <w:rPr>
-          <w:rFonts w:ascii="Brill" w:hAnsi="Brill"/>
-          <w:sz w:val="28"/>
-          <w:szCs w:val="28"/>
-        </w:rPr>
-        <w:t xml:space="preserve">Dr. Werner </w:t>
-      </w:r>
-      <w:proofErr w:type="spellStart"/>
-      <w:r>
-        <w:rPr>
-          <w:rFonts w:ascii="Brill" w:hAnsi="Brill"/>
-          <w:sz w:val="28"/>
-          <w:szCs w:val="28"/>
-        </w:rPr>
-        <w:t>Lehfeldt</w:t>
-      </w:r>
-      <w:proofErr w:type="spellEnd"/>
-      <w:r>
-        <w:rPr>
-          <w:rFonts w:ascii="Brill" w:hAnsi="Brill"/>
-          <w:sz w:val="28"/>
-          <w:szCs w:val="28"/>
-        </w:rPr>
-        <w:t xml:space="preserve"> , </w:t>
-      </w:r>
-      <w:r>
-        <w:rPr>
-          <w:rFonts w:ascii="Brill" w:hAnsi="Brill"/>
-          <w:sz w:val="28"/>
-          <w:szCs w:val="28"/>
-        </w:rPr>
-        <w:t xml:space="preserve">Dr. Sergey </w:t>
-      </w:r>
-      <w:proofErr w:type="spellStart"/>
-      <w:r>
-        <w:rPr>
-          <w:rFonts w:ascii="Brill" w:hAnsi="Brill"/>
-          <w:sz w:val="28"/>
-          <w:szCs w:val="28"/>
-        </w:rPr>
-        <w:t>Nikolaev</w:t>
-      </w:r>
-      <w:proofErr w:type="spellEnd"/>
-      <w:r>
-        <w:rPr>
-          <w:rFonts w:ascii="Brill" w:hAnsi="Brill"/>
-          <w:sz w:val="28"/>
-          <w:szCs w:val="28"/>
-        </w:rPr>
-        <w:t xml:space="preserve">, </w:t>
-      </w:r>
-      <w:r>
-        <w:rPr>
-          <w:rFonts w:ascii="Brill" w:hAnsi="Brill"/>
-          <w:sz w:val="28"/>
-          <w:szCs w:val="28"/>
-        </w:rPr>
-        <w:t xml:space="preserve">Dr. </w:t>
-      </w:r>
-      <w:r>
-        <w:rPr>
-          <w:rFonts w:ascii="Brill" w:hAnsi="Brill"/>
-          <w:sz w:val="28"/>
-          <w:szCs w:val="28"/>
-        </w:rPr>
-        <w:t xml:space="preserve">Reinhold </w:t>
-      </w:r>
-      <w:proofErr w:type="spellStart"/>
-      <w:r>
-        <w:rPr>
-          <w:rFonts w:ascii="Brill" w:hAnsi="Brill"/>
-          <w:sz w:val="28"/>
-          <w:szCs w:val="28"/>
-        </w:rPr>
-        <w:t>Olesch</w:t>
-      </w:r>
-      <w:proofErr w:type="spellEnd"/>
-      <w:r>
-        <w:rPr>
-          <w:rFonts w:ascii="Brill" w:hAnsi="Brill"/>
-          <w:sz w:val="28"/>
-          <w:szCs w:val="28"/>
-        </w:rPr>
-        <w:t xml:space="preserve">, Dr. </w:t>
-      </w:r>
-      <w:r>
-        <w:rPr>
-          <w:rFonts w:ascii="Brill" w:hAnsi="Brill"/>
-          <w:sz w:val="28"/>
-          <w:szCs w:val="28"/>
-        </w:rPr>
-        <w:t xml:space="preserve">Hans </w:t>
-      </w:r>
-      <w:proofErr w:type="spellStart"/>
-      <w:r>
-        <w:rPr>
-          <w:rFonts w:ascii="Brill" w:hAnsi="Brill"/>
-          <w:sz w:val="28"/>
-          <w:szCs w:val="28"/>
-        </w:rPr>
-        <w:t>Roth</w:t>
-      </w:r>
-      <w:r>
-        <w:rPr>
-          <w:rFonts w:ascii="Brill" w:hAnsi="Brill"/>
-          <w:sz w:val="28"/>
-          <w:szCs w:val="28"/>
-        </w:rPr>
-        <w:t>e</w:t>
-      </w:r>
-      <w:proofErr w:type="spellEnd"/>
-      <w:r>
-        <w:rPr>
-          <w:rFonts w:ascii="Brill" w:hAnsi="Brill"/>
-          <w:sz w:val="28"/>
-          <w:szCs w:val="28"/>
-        </w:rPr>
-        <w:t xml:space="preserve">, </w:t>
-      </w:r>
-      <w:r>
-        <w:rPr>
-          <w:rFonts w:ascii="Brill" w:hAnsi="Brill"/>
-          <w:sz w:val="28"/>
-          <w:szCs w:val="28"/>
-        </w:rPr>
-        <w:t>Dr.</w:t>
-      </w:r>
-      <w:r>
-        <w:rPr>
-          <w:rFonts w:ascii="Brill" w:hAnsi="Brill"/>
-          <w:sz w:val="28"/>
-          <w:szCs w:val="28"/>
-        </w:rPr>
-        <w:t xml:space="preserve"> Adam </w:t>
-      </w:r>
-      <w:proofErr w:type="spellStart"/>
-      <w:r>
-        <w:rPr>
-          <w:rFonts w:ascii="Brill" w:hAnsi="Brill"/>
-          <w:sz w:val="28"/>
-          <w:szCs w:val="28"/>
-        </w:rPr>
-        <w:t>Suprun</w:t>
-      </w:r>
-      <w:proofErr w:type="spellEnd"/>
-      <w:r>
-        <w:rPr>
-          <w:rFonts w:ascii="Brill" w:hAnsi="Brill"/>
-          <w:sz w:val="28"/>
-          <w:szCs w:val="28"/>
-        </w:rPr>
-        <w:t xml:space="preserve">, </w:t>
-      </w:r>
-      <w:r>
-        <w:rPr>
-          <w:rFonts w:ascii="Brill" w:hAnsi="Brill"/>
-          <w:sz w:val="28"/>
-          <w:szCs w:val="28"/>
-        </w:rPr>
-        <w:t xml:space="preserve">and </w:t>
-      </w:r>
-      <w:r>
-        <w:rPr>
-          <w:rFonts w:ascii="Brill" w:hAnsi="Brill"/>
-          <w:sz w:val="28"/>
-          <w:szCs w:val="28"/>
-        </w:rPr>
-        <w:t>Dr.</w:t>
-      </w:r>
-      <w:r>
-        <w:rPr>
-          <w:rFonts w:ascii="Brill" w:hAnsi="Brill"/>
-          <w:sz w:val="28"/>
-          <w:szCs w:val="28"/>
-        </w:rPr>
-        <w:t xml:space="preserve"> Andrey </w:t>
-      </w:r>
-      <w:proofErr w:type="spellStart"/>
-      <w:r>
-        <w:rPr>
-          <w:rFonts w:ascii="Brill" w:hAnsi="Brill"/>
-          <w:sz w:val="28"/>
-          <w:szCs w:val="28"/>
-        </w:rPr>
-        <w:t>Zaliznyak</w:t>
-      </w:r>
-      <w:proofErr w:type="spellEnd"/>
-      <w:r>
-        <w:rPr>
-          <w:rFonts w:ascii="Brill" w:hAnsi="Brill"/>
-          <w:sz w:val="28"/>
-          <w:szCs w:val="28"/>
-        </w:rPr>
-        <w:t>.</w:t>
-      </w:r>
-      <w:r>
-        <w:rPr>
-          <w:rFonts w:ascii="Brill" w:hAnsi="Brill"/>
-          <w:sz w:val="28"/>
-          <w:szCs w:val="28"/>
-        </w:rPr>
-        <w:t xml:space="preserve"> </w:t>
-      </w:r>
+      <w:ins w:id="224" w:author="Konstantin Bogatyrev" w:date="2017-02-12T08:16:00Z">
+        <w:r>
+          <w:rPr>
+            <w:rFonts w:ascii="Brill" w:hAnsi="Brill"/>
+            <w:sz w:val="28"/>
+            <w:szCs w:val="28"/>
+          </w:rPr>
+          <w:t xml:space="preserve">I take this opportunity to thank </w:t>
+        </w:r>
+      </w:ins>
+      <w:ins w:id="225" w:author="Konstantin Bogatyrev" w:date="2017-02-12T08:17:00Z">
+        <w:r>
+          <w:rPr>
+            <w:rFonts w:ascii="Brill" w:hAnsi="Brill"/>
+            <w:sz w:val="28"/>
+            <w:szCs w:val="28"/>
+          </w:rPr>
+          <w:t xml:space="preserve">Biblion Media, </w:t>
+        </w:r>
+      </w:ins>
+      <w:ins w:id="226" w:author="Konstantin Bogatyrev" w:date="2017-02-12T08:16:00Z">
+        <w:r>
+          <w:rPr>
+            <w:rFonts w:ascii="Brill" w:hAnsi="Brill"/>
+            <w:sz w:val="28"/>
+            <w:szCs w:val="28"/>
+          </w:rPr>
+          <w:t xml:space="preserve">the publishers of </w:t>
+        </w:r>
+      </w:ins>
+      <w:ins w:id="227" w:author="Konstantin Bogatyrev" w:date="2017-02-12T08:17:00Z">
+        <w:r>
+          <w:rPr>
+            <w:rFonts w:ascii="Brill" w:hAnsi="Brill"/>
+            <w:i/>
+            <w:sz w:val="28"/>
+            <w:szCs w:val="28"/>
+            <w:rPrChange w:id="228" w:author="Konstantin Bogatyrev" w:date="2017-02-12T08:19:00Z">
+              <w:rPr>
+                <w:rFonts w:ascii="Brill" w:hAnsi="Brill"/>
+                <w:sz w:val="28"/>
+                <w:szCs w:val="28"/>
+              </w:rPr>
+            </w:rPrChange>
+          </w:rPr>
+          <w:t xml:space="preserve">Slavistische </w:t>
+        </w:r>
+      </w:ins>
+      <w:ins w:id="229" w:author="Konstantin Bogatyrev" w:date="2017-02-12T08:18:00Z">
+        <w:r>
+          <w:rPr>
+            <w:rFonts w:ascii="Brill" w:hAnsi="Brill"/>
+            <w:i/>
+            <w:sz w:val="28"/>
+            <w:szCs w:val="28"/>
+            <w:rPrChange w:id="230" w:author="Konstantin Bogatyrev" w:date="2017-02-12T08:19:00Z">
+              <w:rPr>
+                <w:rFonts w:ascii="Brill" w:hAnsi="Brill"/>
+                <w:sz w:val="28"/>
+                <w:szCs w:val="28"/>
+              </w:rPr>
+            </w:rPrChange>
+          </w:rPr>
+          <w:t>Beitr</w:t>
+        </w:r>
+      </w:ins>
+      <w:ins w:id="231" w:author="Konstantin Bogatyrev" w:date="2017-02-12T08:19:00Z">
+        <w:r>
+          <w:rPr>
+            <w:rFonts w:ascii="Brill" w:hAnsi="Brill"/>
+            <w:i/>
+            <w:sz w:val="28"/>
+            <w:szCs w:val="28"/>
+            <w:rPrChange w:id="232" w:author="Konstantin Bogatyrev" w:date="2017-02-12T08:19:00Z">
+              <w:rPr>
+                <w:rFonts w:ascii="Brill" w:hAnsi="Brill"/>
+                <w:sz w:val="28"/>
+                <w:szCs w:val="28"/>
+              </w:rPr>
+            </w:rPrChange>
+          </w:rPr>
+          <w:t>äge</w:t>
+        </w:r>
+      </w:ins>
+      <w:ins w:id="233" w:author="Konstantin Bogatyrev" w:date="2017-02-12T08:17:00Z">
+        <w:r>
+          <w:rPr>
+            <w:rFonts w:ascii="Brill" w:hAnsi="Brill"/>
+            <w:sz w:val="28"/>
+            <w:szCs w:val="28"/>
+          </w:rPr>
+          <w:t xml:space="preserve"> for the</w:t>
+        </w:r>
+      </w:ins>
+      <w:ins w:id="234" w:author="Konstantin Bogatyrev" w:date="2017-02-12T08:27:00Z">
+        <w:r>
+          <w:rPr>
+            <w:rFonts w:ascii="Brill" w:hAnsi="Brill"/>
+            <w:sz w:val="28"/>
+            <w:szCs w:val="28"/>
+          </w:rPr>
+          <w:t>ir</w:t>
+        </w:r>
+      </w:ins>
+      <w:ins w:id="235" w:author="Konstantin Bogatyrev" w:date="2017-02-12T08:17:00Z">
+        <w:r>
+          <w:rPr>
+            <w:rFonts w:ascii="Brill" w:hAnsi="Brill"/>
+            <w:sz w:val="28"/>
+            <w:szCs w:val="28"/>
+          </w:rPr>
+          <w:t xml:space="preserve"> kind permission to translate and reproduce parts of the original text.</w:t>
+        </w:r>
+      </w:ins>
     </w:p>
     <w:p>
       <w:pPr>
@@ -4124,8 +4135,68 @@
           <w:sz w:val="28"/>
           <w:szCs w:val="28"/>
         </w:rPr>
-        <w:t>Oceanside, California, August, 2016</w:t>
-      </w:r>
+        <w:t xml:space="preserve">Oceanside, California, </w:t>
+      </w:r>
+      <w:del w:id="236" w:author="Konstantin Bogatyrev" w:date="2017-02-12T15:05:00Z">
+        <w:r>
+          <w:rPr>
+            <w:rFonts w:ascii="Brill" w:hAnsi="Brill"/>
+            <w:sz w:val="28"/>
+            <w:szCs w:val="28"/>
+          </w:rPr>
+          <w:delText>August</w:delText>
+        </w:r>
+      </w:del>
+      <w:ins w:id="237" w:author="Konstantin Bogatyrev" w:date="2017-02-12T15:05:00Z">
+        <w:r>
+          <w:rPr>
+            <w:rFonts w:ascii="Brill" w:hAnsi="Brill"/>
+            <w:sz w:val="28"/>
+            <w:szCs w:val="28"/>
+          </w:rPr>
+          <w:t>F</w:t>
+        </w:r>
+      </w:ins>
+      <w:ins w:id="238" w:author="Konstantin Bogatyrev" w:date="2017-02-12T15:06:00Z">
+        <w:r>
+          <w:rPr>
+            <w:rFonts w:ascii="Brill" w:hAnsi="Brill"/>
+            <w:sz w:val="28"/>
+            <w:szCs w:val="28"/>
+          </w:rPr>
+          <w:t>ebruary</w:t>
+        </w:r>
+      </w:ins>
+      <w:r>
+        <w:rPr>
+          <w:rFonts w:ascii="Brill" w:hAnsi="Brill"/>
+          <w:sz w:val="28"/>
+          <w:szCs w:val="28"/>
+        </w:rPr>
+        <w:t>, 201</w:t>
+      </w:r>
+      <w:ins w:id="239" w:author="Konstantin Bogatyrev" w:date="2017-02-12T15:06:00Z">
+        <w:r>
+          <w:rPr>
+            <w:rFonts w:ascii="Brill" w:hAnsi="Brill"/>
+            <w:sz w:val="28"/>
+            <w:szCs w:val="28"/>
+          </w:rPr>
+          <w:t>7</w:t>
+        </w:r>
+      </w:ins>
+      <w:bookmarkStart w:id="240" w:name="_GoBack"/>
+      <w:bookmarkEnd w:id="240"/>
+      <w:del w:id="241" w:author="Konstantin Bogatyrev" w:date="2017-02-12T15:06:00Z">
+        <w:r>
+          <w:rPr>
+            <w:rFonts w:ascii="Brill" w:hAnsi="Brill"/>
+            <w:sz w:val="28"/>
+            <w:szCs w:val="28"/>
+          </w:rPr>
+          <w:delText>6</w:delText>
+        </w:r>
+      </w:del>
     </w:p>
     <w:sectPr>
       <w:pgSz w:w="12240" w:h="15840"/>
@@ -4676,6 +4747,36 @@
       <w:szCs w:val="26"/>
     </w:rPr>
   </w:style>
+  <w:style w:type="paragraph" w:styleId="BalloonText">
+    <w:name w:val="Balloon Text"/>
+    <w:basedOn w:val="Normal"/>
+    <w:link w:val="BalloonTextChar"/>
+    <w:uiPriority w:val="99"/>
+    <w:semiHidden/>
+    <w:unhideWhenUsed/>
+    <w:rsid w:val="00A47427"/>
+    <w:pPr>
+      <w:spacing w:after="0" w:line="240" w:lineRule="auto"/>
+    </w:pPr>
+    <w:rPr>
+      <w:rFonts w:ascii="Segoe UI" w:hAnsi="Segoe UI" w:cs="Segoe UI"/>
+      <w:sz w:val="18"/>
+      <w:szCs w:val="18"/>
+    </w:rPr>
+  </w:style>
+  <w:style w:type="character" w:customStyle="1" w:styleId="BalloonTextChar">
+    <w:name w:val="Balloon Text Char"/>
+    <w:basedOn w:val="DefaultParagraphFont"/>
+    <w:link w:val="BalloonText"/>
+    <w:uiPriority w:val="99"/>
+    <w:semiHidden/>
+    <w:rsid w:val="00A47427"/>
+    <w:rPr>
+      <w:rFonts w:ascii="Segoe UI" w:hAnsi="Segoe UI" w:cs="Segoe UI"/>
+      <w:sz w:val="18"/>
+      <w:szCs w:val="18"/>
+    </w:rPr>
+  </w:style>
 </w:styles>
 </file>
 
@@ -4945,7 +5046,7 @@
 </file>
 
 <file path=customXml/itemProps1.xml><?xml version="1.0" encoding="utf-8"?>
-<ds:datastoreItem xmlns:ds="http://schemas.openxmlformats.org/officeDocument/2006/customXml" ds:itemID="{2AB86361-733A-47BB-90F2-08E9EAF135DD}">
+<ds:datastoreItem xmlns:ds="http://schemas.openxmlformats.org/officeDocument/2006/customXml" ds:itemID="{A15A4E98-8B86-4100-8EBA-78E6FBFDB4FC}">
   <ds:schemaRefs>
     <ds:schemaRef ds:uri="http://schemas.openxmlformats.org/officeDocument/2006/bibliography"/>
   </ds:schemaRefs>

</xml_diff>

<commit_message>
Sent to Sasha on 09.15.17.
</commit_message>
<xml_diff>
--- a/Foreword.docx
+++ b/Foreword.docx
@@ -69,15 +69,7 @@
           <w:sz w:val="28"/>
           <w:szCs w:val="28"/>
         </w:rPr>
-        <w:t>presents</w:t>
-      </w:r>
-      <w:r>
-        <w:rPr>
-          <w:rFonts w:ascii="Brill" w:hAnsi="Brill"/>
-          <w:sz w:val="28"/>
-          <w:szCs w:val="28"/>
-        </w:rPr>
-        <w:t xml:space="preserve"> </w:t>
+        <w:t xml:space="preserve">presents </w:t>
       </w:r>
       <w:r>
         <w:rPr>
@@ -149,25 +141,7 @@
           <w:sz w:val="28"/>
           <w:szCs w:val="28"/>
         </w:rPr>
-        <w:t>accentology (</w:t>
-      </w:r>
-      <w:proofErr w:type="spellStart"/>
-      <w:r>
-        <w:rPr>
-          <w:rFonts w:ascii="Brill" w:hAnsi="Brill"/>
-          <w:sz w:val="28"/>
-          <w:szCs w:val="28"/>
-        </w:rPr>
-        <w:t>Bogatyrev</w:t>
-      </w:r>
-      <w:proofErr w:type="spellEnd"/>
-      <w:r>
-        <w:rPr>
-          <w:rFonts w:ascii="Brill" w:hAnsi="Brill"/>
-          <w:sz w:val="28"/>
-          <w:szCs w:val="28"/>
-        </w:rPr>
-        <w:t xml:space="preserve"> 1995)</w:t>
+        <w:t>accentology (Bogatyrev 1995)</w:t>
       </w:r>
       <w:r>
         <w:rPr>
@@ -469,7 +443,7 @@
           <w:sz w:val="28"/>
           <w:szCs w:val="28"/>
         </w:rPr>
-        <w:t>documents</w:t>
+        <w:t>documented</w:t>
       </w:r>
       <w:r>
         <w:rPr>
@@ -871,15 +845,15 @@
           <w:sz w:val="28"/>
           <w:szCs w:val="28"/>
         </w:rPr>
-        <w:t xml:space="preserve">fy given the lack of universally accepted </w:t>
-      </w:r>
-      <w:r>
-        <w:rPr>
-          <w:rFonts w:ascii="Brill" w:hAnsi="Brill"/>
-          <w:sz w:val="28"/>
-          <w:szCs w:val="28"/>
-        </w:rPr>
-        <w:t>notation</w:t>
+        <w:t>fy</w:t>
+      </w:r>
+      <w:r>
+        <w:rPr>
+          <w:rFonts w:ascii="Brill" w:hAnsi="Brill"/>
+          <w:sz w:val="28"/>
+          <w:szCs w:val="28"/>
+        </w:rPr>
+        <w:t xml:space="preserve"> without a sufficiently broad data set and consistent representation</w:t>
       </w:r>
       <w:r>
         <w:rPr>
@@ -889,23 +863,13 @@
         </w:rPr>
         <w:t xml:space="preserve">. </w:t>
       </w:r>
-      <w:proofErr w:type="gramStart"/>
-      <w:r>
-        <w:rPr>
-          <w:rFonts w:ascii="Brill" w:hAnsi="Brill"/>
-          <w:sz w:val="28"/>
-          <w:szCs w:val="28"/>
-        </w:rPr>
-        <w:t>With this in mind, I</w:t>
-      </w:r>
-      <w:proofErr w:type="gramEnd"/>
-      <w:r>
-        <w:rPr>
-          <w:rFonts w:ascii="Brill" w:hAnsi="Brill"/>
-          <w:sz w:val="28"/>
-          <w:szCs w:val="28"/>
-        </w:rPr>
-        <w:t xml:space="preserve"> attempted to produce a systematic overview of </w:t>
+      <w:r>
+        <w:rPr>
+          <w:rFonts w:ascii="Brill" w:hAnsi="Brill"/>
+          <w:sz w:val="28"/>
+          <w:szCs w:val="28"/>
+        </w:rPr>
+        <w:t xml:space="preserve">With this in mind, I attempted to produce a systematic overview of </w:t>
       </w:r>
       <w:r>
         <w:rPr>
@@ -922,6 +886,14 @@
           <w:szCs w:val="28"/>
         </w:rPr>
         <w:t xml:space="preserve"> accentology</w:t>
+      </w:r>
+      <w:r>
+        <w:rPr>
+          <w:rFonts w:ascii="Brill" w:hAnsi="Brill"/>
+          <w:sz w:val="28"/>
+          <w:szCs w:val="28"/>
+        </w:rPr>
+        <w:t xml:space="preserve"> supported by representative lexical material</w:t>
       </w:r>
       <w:r>
         <w:rPr>
@@ -2156,56 +2128,64 @@
           <w:sz w:val="28"/>
           <w:szCs w:val="28"/>
         </w:rPr>
+        <w:t xml:space="preserve">between Lorentz’ transcription and </w:t>
+      </w:r>
+      <w:r>
+        <w:rPr>
+          <w:rFonts w:ascii="Brill" w:hAnsi="Brill"/>
+          <w:sz w:val="28"/>
+          <w:szCs w:val="28"/>
+        </w:rPr>
+        <w:t>my</w:t>
+      </w:r>
+      <w:r>
+        <w:rPr>
+          <w:rFonts w:ascii="Brill" w:hAnsi="Brill"/>
+          <w:sz w:val="28"/>
+          <w:szCs w:val="28"/>
+        </w:rPr>
+        <w:t xml:space="preserve"> </w:t>
+      </w:r>
+      <w:r>
+        <w:rPr>
+          <w:rFonts w:ascii="Brill" w:hAnsi="Brill"/>
+          <w:sz w:val="28"/>
+          <w:szCs w:val="28"/>
+        </w:rPr>
+        <w:t xml:space="preserve">simplified </w:t>
+      </w:r>
+      <w:r>
+        <w:rPr>
+          <w:rFonts w:ascii="Brill" w:hAnsi="Brill"/>
+          <w:sz w:val="28"/>
+          <w:szCs w:val="28"/>
+        </w:rPr>
+        <w:t>spelling</w:t>
+      </w:r>
+      <w:r>
+        <w:rPr>
+          <w:rFonts w:ascii="Brill" w:hAnsi="Brill"/>
+          <w:sz w:val="28"/>
+          <w:szCs w:val="28"/>
+        </w:rPr>
+        <w:t>.</w:t>
+      </w:r>
+      <w:r>
+        <w:rPr>
+          <w:rFonts w:ascii="Brill" w:hAnsi="Brill"/>
+          <w:sz w:val="28"/>
+          <w:szCs w:val="28"/>
+        </w:rPr>
+        <w:t xml:space="preserve"> I </w:t>
+      </w:r>
+      <w:r>
+        <w:rPr>
+          <w:rFonts w:ascii="Brill" w:hAnsi="Brill"/>
+          <w:sz w:val="28"/>
+          <w:szCs w:val="28"/>
+        </w:rPr>
         <w:lastRenderedPageBreak/>
-        <w:t xml:space="preserve">between Lorentz’ transcription and </w:t>
-      </w:r>
-      <w:r>
-        <w:rPr>
-          <w:rFonts w:ascii="Brill" w:hAnsi="Brill"/>
-          <w:sz w:val="28"/>
-          <w:szCs w:val="28"/>
-        </w:rPr>
-        <w:t>my</w:t>
-      </w:r>
-      <w:r>
-        <w:rPr>
-          <w:rFonts w:ascii="Brill" w:hAnsi="Brill"/>
-          <w:sz w:val="28"/>
-          <w:szCs w:val="28"/>
-        </w:rPr>
-        <w:t xml:space="preserve"> </w:t>
-      </w:r>
-      <w:r>
-        <w:rPr>
-          <w:rFonts w:ascii="Brill" w:hAnsi="Brill"/>
-          <w:sz w:val="28"/>
-          <w:szCs w:val="28"/>
-        </w:rPr>
-        <w:t xml:space="preserve">simplified </w:t>
-      </w:r>
-      <w:r>
-        <w:rPr>
-          <w:rFonts w:ascii="Brill" w:hAnsi="Brill"/>
-          <w:sz w:val="28"/>
-          <w:szCs w:val="28"/>
-        </w:rPr>
-        <w:t>spelling</w:t>
-      </w:r>
-      <w:r>
-        <w:rPr>
-          <w:rFonts w:ascii="Brill" w:hAnsi="Brill"/>
-          <w:sz w:val="28"/>
-          <w:szCs w:val="28"/>
-        </w:rPr>
-        <w:t>.</w:t>
-      </w:r>
-      <w:r>
-        <w:rPr>
-          <w:rFonts w:ascii="Brill" w:hAnsi="Brill"/>
-          <w:sz w:val="28"/>
-          <w:szCs w:val="28"/>
-        </w:rPr>
-        <w:t xml:space="preserve"> I take this opportunity to apologize to the readers and publishers of the original text</w:t>
+        <w:t>take this opportunity to apologize to the readers and publishers of the original text</w:t>
       </w:r>
       <w:r>
         <w:rPr>
@@ -3018,7 +2998,7 @@
           <w:sz w:val="28"/>
           <w:szCs w:val="28"/>
         </w:rPr>
-        <w:t>Septem</w:t>
+        <w:t>September</w:t>
       </w:r>
       <w:bookmarkStart w:id="0" w:name="_GoBack"/>
       <w:bookmarkEnd w:id="0"/>
@@ -3028,15 +3008,7 @@
           <w:sz w:val="28"/>
           <w:szCs w:val="28"/>
         </w:rPr>
-        <w:t>ber</w:t>
-      </w:r>
-      <w:r>
-        <w:rPr>
-          <w:rFonts w:ascii="Brill" w:hAnsi="Brill"/>
-          <w:sz w:val="28"/>
-          <w:szCs w:val="28"/>
-        </w:rPr>
-        <w:t>, 201</w:t>
+        <w:t xml:space="preserve"> 201</w:t>
       </w:r>
       <w:r>
         <w:rPr>
@@ -3885,7 +3857,7 @@
 </file>
 
 <file path=customXml/itemProps1.xml><?xml version="1.0" encoding="utf-8"?>
-<ds:datastoreItem xmlns:ds="http://schemas.openxmlformats.org/officeDocument/2006/customXml" ds:itemID="{8D0C78B3-9A7A-474B-96A1-BE25081B7EDD}">
+<ds:datastoreItem xmlns:ds="http://schemas.openxmlformats.org/officeDocument/2006/customXml" ds:itemID="{4B45A3F6-CD5D-4E59-902F-D16090A351CA}">
   <ds:schemaRefs>
     <ds:schemaRef ds:uri="http://schemas.openxmlformats.org/officeDocument/2006/bibliography"/>
   </ds:schemaRefs>

</xml_diff>